<commit_message>
Addon Mod Quests Part 2 - Panel Admin Categories
</commit_message>
<xml_diff>
--- a/MOD Quests/Documentation/Mods Quests réflexions.docx
+++ b/MOD Quests/Documentation/Mods Quests réflexions.docx
@@ -76,12 +76,22 @@
           <w:numId w:val="1"/>
         </w:numPr>
       </w:pPr>
-      <w:r>
-        <w:t>Front-end (Template + design) – (TPL html5, CSS</w:t>
-      </w:r>
-      <w:r>
-        <w:t>, js</w:t>
-      </w:r>
+      <w:proofErr w:type="spellStart"/>
+      <w:r>
+        <w:t>Front-end</w:t>
+      </w:r>
+      <w:proofErr w:type="spellEnd"/>
+      <w:r>
+        <w:t xml:space="preserve"> (Template + design) – (TPL html5, CSS</w:t>
+      </w:r>
+      <w:r>
+        <w:t xml:space="preserve">, </w:t>
+      </w:r>
+      <w:proofErr w:type="spellStart"/>
+      <w:r>
+        <w:t>js</w:t>
+      </w:r>
+      <w:proofErr w:type="spellEnd"/>
       <w:r>
         <w:t>)</w:t>
       </w:r>
@@ -94,8 +104,21 @@
           <w:numId w:val="1"/>
         </w:numPr>
       </w:pPr>
-      <w:r>
-        <w:t>Back-end (seveur – PHP)</w:t>
+      <w:proofErr w:type="spellStart"/>
+      <w:r>
+        <w:t>Back-end</w:t>
+      </w:r>
+      <w:proofErr w:type="spellEnd"/>
+      <w:r>
+        <w:t xml:space="preserve"> (</w:t>
+      </w:r>
+      <w:proofErr w:type="spellStart"/>
+      <w:r>
+        <w:t>seveur</w:t>
+      </w:r>
+      <w:proofErr w:type="spellEnd"/>
+      <w:r>
+        <w:t xml:space="preserve"> – PHP)</w:t>
       </w:r>
     </w:p>
     <w:p>
@@ -120,6 +143,9 @@
       <w:r>
         <w:t>Fonctionnalités</w:t>
       </w:r>
+      <w:r>
+        <w:t xml:space="preserve"> Global du mod</w:t>
+      </w:r>
     </w:p>
     <w:p>
       <w:pPr>
@@ -129,9 +155,486 @@
           <w:numId w:val="2"/>
         </w:numPr>
       </w:pPr>
+      <w:r>
+        <w:t xml:space="preserve">Les </w:t>
+      </w:r>
+      <w:r>
+        <w:t>Catégories – Pour les dissocier, (Constructions, Combats, Exploration, …)</w:t>
+      </w:r>
+    </w:p>
+    <w:p>
+      <w:pPr>
+        <w:pStyle w:val="Paragraphedeliste"/>
+        <w:numPr>
+          <w:ilvl w:val="0"/>
+          <w:numId w:val="2"/>
+        </w:numPr>
+      </w:pPr>
+      <w:r>
+        <w:t xml:space="preserve">Les </w:t>
+      </w:r>
+      <w:r>
+        <w:t>Quêtes</w:t>
+      </w:r>
+    </w:p>
+    <w:p>
+      <w:pPr>
+        <w:pStyle w:val="Paragraphedeliste"/>
+        <w:numPr>
+          <w:ilvl w:val="1"/>
+          <w:numId w:val="2"/>
+        </w:numPr>
+      </w:pPr>
+      <w:r>
+        <w:t>La catégorie associer à la quête</w:t>
+      </w:r>
+    </w:p>
+    <w:p>
+      <w:pPr>
+        <w:pStyle w:val="Paragraphedeliste"/>
+        <w:numPr>
+          <w:ilvl w:val="1"/>
+          <w:numId w:val="2"/>
+        </w:numPr>
+      </w:pPr>
+      <w:r>
+        <w:t>Titre</w:t>
+      </w:r>
+    </w:p>
+    <w:p>
+      <w:pPr>
+        <w:pStyle w:val="Paragraphedeliste"/>
+        <w:numPr>
+          <w:ilvl w:val="1"/>
+          <w:numId w:val="2"/>
+        </w:numPr>
+      </w:pPr>
+      <w:r>
+        <w:t>Description</w:t>
+      </w:r>
+    </w:p>
+    <w:p>
+      <w:pPr>
+        <w:pStyle w:val="Paragraphedeliste"/>
+        <w:numPr>
+          <w:ilvl w:val="1"/>
+          <w:numId w:val="2"/>
+        </w:numPr>
+      </w:pPr>
+      <w:r>
+        <w:t>Objectif</w:t>
+      </w:r>
+      <w:r>
+        <w:t>s</w:t>
+      </w:r>
+      <w:r>
+        <w:t xml:space="preserve"> (1 ou plusieurs ?)</w:t>
+      </w:r>
+    </w:p>
+    <w:p>
+      <w:pPr>
+        <w:pStyle w:val="Paragraphedeliste"/>
+        <w:numPr>
+          <w:ilvl w:val="1"/>
+          <w:numId w:val="2"/>
+        </w:numPr>
+      </w:pPr>
+      <w:r>
+        <w:t>Récompenses (1 ou plusieurs ?)</w:t>
+      </w:r>
+    </w:p>
+    <w:p>
+      <w:pPr>
+        <w:pStyle w:val="Paragraphedeliste"/>
+        <w:numPr>
+          <w:ilvl w:val="1"/>
+          <w:numId w:val="2"/>
+        </w:numPr>
+      </w:pPr>
+      <w:r>
+        <w:t>L’ostension des récompenses une fois terminer</w:t>
+      </w:r>
+      <w:r>
+        <w:t xml:space="preserve"> – Appuis buton Récupérer</w:t>
+      </w:r>
+    </w:p>
+    <w:p>
+      <w:pPr>
+        <w:pStyle w:val="Paragraphedeliste"/>
+        <w:numPr>
+          <w:ilvl w:val="1"/>
+          <w:numId w:val="2"/>
+        </w:numPr>
+      </w:pPr>
+      <w:r>
+        <w:t>Les points que donne la quête</w:t>
+      </w:r>
+    </w:p>
+    <w:p>
+      <w:pPr>
+        <w:pStyle w:val="Paragraphedeliste"/>
+        <w:numPr>
+          <w:ilvl w:val="1"/>
+          <w:numId w:val="2"/>
+        </w:numPr>
+      </w:pPr>
+      <w:r>
+        <w:t xml:space="preserve">Si la quête </w:t>
+      </w:r>
+      <w:r>
+        <w:t>est</w:t>
+      </w:r>
+      <w:r>
+        <w:t xml:space="preserve"> </w:t>
+      </w:r>
+      <w:r>
+        <w:t>active</w:t>
+      </w:r>
+      <w:r>
+        <w:t xml:space="preserve"> ou non</w:t>
+      </w:r>
+      <w:r>
+        <w:t xml:space="preserve"> (Admin seulement)</w:t>
+      </w:r>
+    </w:p>
+    <w:p>
+      <w:pPr>
+        <w:pStyle w:val="Paragraphedeliste"/>
+        <w:numPr>
+          <w:ilvl w:val="1"/>
+          <w:numId w:val="2"/>
+        </w:numPr>
+      </w:pPr>
+      <w:r>
+        <w:t>Date de création de la quête</w:t>
+      </w:r>
+    </w:p>
+    <w:p>
+      <w:pPr>
+        <w:pStyle w:val="Paragraphedeliste"/>
+        <w:numPr>
+          <w:ilvl w:val="1"/>
+          <w:numId w:val="2"/>
+        </w:numPr>
+      </w:pPr>
+      <w:r>
+        <w:t>Quêtes d’événement active max x temps</w:t>
+      </w:r>
+    </w:p>
+    <w:p>
+      <w:pPr>
+        <w:pStyle w:val="Paragraphedeliste"/>
+        <w:numPr>
+          <w:ilvl w:val="1"/>
+          <w:numId w:val="2"/>
+        </w:numPr>
+      </w:pPr>
+      <w:r>
+        <w:t xml:space="preserve">Si la quête est Terminé ou </w:t>
+      </w:r>
+      <w:r>
+        <w:t>à</w:t>
+      </w:r>
+      <w:r>
+        <w:t xml:space="preserve"> </w:t>
+      </w:r>
+      <w:r>
+        <w:t>compléter</w:t>
+      </w:r>
+    </w:p>
+    <w:p>
+      <w:pPr>
+        <w:pStyle w:val="Titre1"/>
+      </w:pPr>
+      <w:r>
+        <w:t xml:space="preserve">Fonctionnalités </w:t>
+      </w:r>
+      <w:r>
+        <w:t>c</w:t>
+      </w:r>
+      <w:r>
+        <w:t>ôté Administration</w:t>
+      </w:r>
+    </w:p>
+    <w:p>
+      <w:pPr>
+        <w:pStyle w:val="Paragraphedeliste"/>
+        <w:numPr>
+          <w:ilvl w:val="0"/>
+          <w:numId w:val="4"/>
+        </w:numPr>
+      </w:pPr>
       <w:sdt>
         <w:sdtPr>
-          <w:id w:val="-1663299308"/>
+          <w:id w:val="-1698772361"/>
+          <w14:checkbox>
+            <w14:checked w14:val="1"/>
+            <w14:checkedState w14:val="2612" w14:font="MS Gothic"/>
+            <w14:uncheckedState w14:val="2610" w14:font="MS Gothic"/>
+          </w14:checkbox>
+        </w:sdtPr>
+        <w:sdtContent>
+          <w:r>
+            <w:rPr>
+              <w:rFonts w:ascii="MS Gothic" w:eastAsia="MS Gothic" w:hAnsi="MS Gothic" w:hint="eastAsia"/>
+            </w:rPr>
+            <w:t>☒</w:t>
+          </w:r>
+        </w:sdtContent>
+      </w:sdt>
+      <w:r>
+        <w:t xml:space="preserve"> </w:t>
+      </w:r>
+      <w:r>
+        <w:t xml:space="preserve">Page d’information sur la création </w:t>
+      </w:r>
+      <w:r>
+        <w:t>des catégories</w:t>
+      </w:r>
+      <w:r>
+        <w:t xml:space="preserve"> et des quêtes</w:t>
+      </w:r>
+      <w:r>
+        <w:t xml:space="preserve"> (</w:t>
+      </w:r>
+      <w:r>
+        <w:rPr>
+          <w:b/>
+          <w:bCs/>
+        </w:rPr>
+        <w:t>Part 2</w:t>
+      </w:r>
+      <w:r>
+        <w:t>)</w:t>
+      </w:r>
+    </w:p>
+    <w:p>
+      <w:pPr>
+        <w:pStyle w:val="Paragraphedeliste"/>
+        <w:numPr>
+          <w:ilvl w:val="0"/>
+          <w:numId w:val="4"/>
+        </w:numPr>
+      </w:pPr>
+      <w:r>
+        <w:t>Catégories</w:t>
+      </w:r>
+      <w:r>
+        <w:t xml:space="preserve"> (</w:t>
+      </w:r>
+      <w:r>
+        <w:rPr>
+          <w:b/>
+          <w:bCs/>
+        </w:rPr>
+        <w:t>Part 2</w:t>
+      </w:r>
+      <w:r>
+        <w:t>)</w:t>
+      </w:r>
+    </w:p>
+    <w:p>
+      <w:pPr>
+        <w:pStyle w:val="Paragraphedeliste"/>
+        <w:numPr>
+          <w:ilvl w:val="1"/>
+          <w:numId w:val="4"/>
+        </w:numPr>
+      </w:pPr>
+      <w:sdt>
+        <w:sdtPr>
+          <w:id w:val="1329560210"/>
+          <w14:checkbox>
+            <w14:checked w14:val="1"/>
+            <w14:checkedState w14:val="2612" w14:font="MS Gothic"/>
+            <w14:uncheckedState w14:val="2610" w14:font="MS Gothic"/>
+          </w14:checkbox>
+        </w:sdtPr>
+        <w:sdtContent>
+          <w:r>
+            <w:rPr>
+              <w:rFonts w:ascii="MS Gothic" w:eastAsia="MS Gothic" w:hAnsi="MS Gothic" w:hint="eastAsia"/>
+            </w:rPr>
+            <w:t>☒</w:t>
+          </w:r>
+        </w:sdtContent>
+      </w:sdt>
+      <w:r>
+        <w:t xml:space="preserve"> Créer le formulaire </w:t>
+      </w:r>
+      <w:bookmarkStart w:id="0" w:name="_Hlk125543585"/>
+      <w:r>
+        <w:rPr>
+          <w:b/>
+          <w:bCs/>
+        </w:rPr>
+        <w:t>(HTML, CSS, JS)</w:t>
+      </w:r>
+      <w:bookmarkEnd w:id="0"/>
+    </w:p>
+    <w:p>
+      <w:pPr>
+        <w:pStyle w:val="Paragraphedeliste"/>
+        <w:numPr>
+          <w:ilvl w:val="1"/>
+          <w:numId w:val="4"/>
+        </w:numPr>
+      </w:pPr>
+      <w:sdt>
+        <w:sdtPr>
+          <w:id w:val="-2098242792"/>
+          <w14:checkbox>
+            <w14:checked w14:val="1"/>
+            <w14:checkedState w14:val="2612" w14:font="MS Gothic"/>
+            <w14:uncheckedState w14:val="2610" w14:font="MS Gothic"/>
+          </w14:checkbox>
+        </w:sdtPr>
+        <w:sdtContent>
+          <w:r>
+            <w:rPr>
+              <w:rFonts w:ascii="MS Gothic" w:eastAsia="MS Gothic" w:hAnsi="MS Gothic" w:hint="eastAsia"/>
+            </w:rPr>
+            <w:t>☒</w:t>
+          </w:r>
+        </w:sdtContent>
+      </w:sdt>
+      <w:r>
+        <w:t xml:space="preserve"> Ajouter une nouvelle catégorie</w:t>
+      </w:r>
+    </w:p>
+    <w:p>
+      <w:pPr>
+        <w:pStyle w:val="Paragraphedeliste"/>
+        <w:numPr>
+          <w:ilvl w:val="1"/>
+          <w:numId w:val="4"/>
+        </w:numPr>
+      </w:pPr>
+      <w:sdt>
+        <w:sdtPr>
+          <w:id w:val="645630578"/>
+          <w14:checkbox>
+            <w14:checked w14:val="1"/>
+            <w14:checkedState w14:val="2612" w14:font="MS Gothic"/>
+            <w14:uncheckedState w14:val="2610" w14:font="MS Gothic"/>
+          </w14:checkbox>
+        </w:sdtPr>
+        <w:sdtContent>
+          <w:r>
+            <w:rPr>
+              <w:rFonts w:ascii="MS Gothic" w:eastAsia="MS Gothic" w:hAnsi="MS Gothic" w:hint="eastAsia"/>
+            </w:rPr>
+            <w:t>☒</w:t>
+          </w:r>
+        </w:sdtContent>
+      </w:sdt>
+      <w:r>
+        <w:t xml:space="preserve"> Editer une catégorie</w:t>
+      </w:r>
+    </w:p>
+    <w:p>
+      <w:pPr>
+        <w:pStyle w:val="Paragraphedeliste"/>
+        <w:numPr>
+          <w:ilvl w:val="1"/>
+          <w:numId w:val="4"/>
+        </w:numPr>
+      </w:pPr>
+      <w:sdt>
+        <w:sdtPr>
+          <w:id w:val="145017182"/>
+          <w14:checkbox>
+            <w14:checked w14:val="1"/>
+            <w14:checkedState w14:val="2612" w14:font="MS Gothic"/>
+            <w14:uncheckedState w14:val="2610" w14:font="MS Gothic"/>
+          </w14:checkbox>
+        </w:sdtPr>
+        <w:sdtContent>
+          <w:r>
+            <w:rPr>
+              <w:rFonts w:ascii="MS Gothic" w:eastAsia="MS Gothic" w:hAnsi="MS Gothic" w:hint="eastAsia"/>
+            </w:rPr>
+            <w:t>☒</w:t>
+          </w:r>
+        </w:sdtContent>
+      </w:sdt>
+      <w:r>
+        <w:t xml:space="preserve"> Supprimer une catégorie</w:t>
+      </w:r>
+    </w:p>
+    <w:p>
+      <w:pPr>
+        <w:pStyle w:val="Paragraphedeliste"/>
+        <w:numPr>
+          <w:ilvl w:val="1"/>
+          <w:numId w:val="4"/>
+        </w:numPr>
+      </w:pPr>
+      <w:sdt>
+        <w:sdtPr>
+          <w:id w:val="-1654289400"/>
+          <w14:checkbox>
+            <w14:checked w14:val="1"/>
+            <w14:checkedState w14:val="2612" w14:font="MS Gothic"/>
+            <w14:uncheckedState w14:val="2610" w14:font="MS Gothic"/>
+          </w14:checkbox>
+        </w:sdtPr>
+        <w:sdtContent>
+          <w:r>
+            <w:rPr>
+              <w:rFonts w:ascii="MS Gothic" w:eastAsia="MS Gothic" w:hAnsi="MS Gothic" w:hint="eastAsia"/>
+            </w:rPr>
+            <w:t>☒</w:t>
+          </w:r>
+        </w:sdtContent>
+      </w:sdt>
+      <w:r>
+        <w:t xml:space="preserve"> Listes des différentes catégories</w:t>
+      </w:r>
+    </w:p>
+    <w:p>
+      <w:pPr>
+        <w:pStyle w:val="Paragraphedeliste"/>
+        <w:numPr>
+          <w:ilvl w:val="0"/>
+          <w:numId w:val="4"/>
+        </w:numPr>
+      </w:pPr>
+      <w:r>
+        <w:t>Quêtes</w:t>
+      </w:r>
+      <w:r>
+        <w:t xml:space="preserve"> (</w:t>
+      </w:r>
+      <w:r>
+        <w:rPr>
+          <w:b/>
+          <w:bCs/>
+        </w:rPr>
+        <w:t xml:space="preserve">Part </w:t>
+      </w:r>
+      <w:r>
+        <w:rPr>
+          <w:b/>
+          <w:bCs/>
+        </w:rPr>
+        <w:t>3</w:t>
+      </w:r>
+      <w:r>
+        <w:t>)</w:t>
+      </w:r>
+    </w:p>
+    <w:p>
+      <w:pPr>
+        <w:pStyle w:val="Paragraphedeliste"/>
+        <w:numPr>
+          <w:ilvl w:val="1"/>
+          <w:numId w:val="4"/>
+        </w:numPr>
+      </w:pPr>
+      <w:sdt>
+        <w:sdtPr>
+          <w:id w:val="-844088082"/>
           <w14:checkbox>
             <w14:checked w14:val="0"/>
             <w14:checkedState w14:val="2612" w14:font="MS Gothic"/>
@@ -148,20 +651,27 @@
         </w:sdtContent>
       </w:sdt>
       <w:r>
-        <w:t xml:space="preserve"> Catégories – Pour les dissocier, (Constructions, Combats, Exploration, …)</w:t>
-      </w:r>
-    </w:p>
-    <w:p>
-      <w:pPr>
-        <w:pStyle w:val="Paragraphedeliste"/>
-        <w:numPr>
-          <w:ilvl w:val="0"/>
-          <w:numId w:val="2"/>
+        <w:t xml:space="preserve"> Créer le formulaire </w:t>
+      </w:r>
+      <w:r>
+        <w:rPr>
+          <w:b/>
+          <w:bCs/>
+        </w:rPr>
+        <w:t>(HTML, CSS, JS)</w:t>
+      </w:r>
+    </w:p>
+    <w:p>
+      <w:pPr>
+        <w:pStyle w:val="Paragraphedeliste"/>
+        <w:numPr>
+          <w:ilvl w:val="1"/>
+          <w:numId w:val="4"/>
         </w:numPr>
       </w:pPr>
       <w:sdt>
         <w:sdtPr>
-          <w:id w:val="-1516611229"/>
+          <w:id w:val="941874050"/>
           <w14:checkbox>
             <w14:checked w14:val="0"/>
             <w14:checkedState w14:val="2612" w14:font="MS Gothic"/>
@@ -178,7 +688,7 @@
         </w:sdtContent>
       </w:sdt>
       <w:r>
-        <w:t xml:space="preserve"> Quêtes</w:t>
+        <w:t xml:space="preserve"> Ajouter une nouvelle quête</w:t>
       </w:r>
     </w:p>
     <w:p>
@@ -186,11 +696,29 @@
         <w:pStyle w:val="Paragraphedeliste"/>
         <w:numPr>
           <w:ilvl w:val="1"/>
-          <w:numId w:val="2"/>
-        </w:numPr>
-      </w:pPr>
-      <w:r>
-        <w:t>Titre</w:t>
+          <w:numId w:val="4"/>
+        </w:numPr>
+      </w:pPr>
+      <w:sdt>
+        <w:sdtPr>
+          <w:id w:val="1146392362"/>
+          <w14:checkbox>
+            <w14:checked w14:val="0"/>
+            <w14:checkedState w14:val="2612" w14:font="MS Gothic"/>
+            <w14:uncheckedState w14:val="2610" w14:font="MS Gothic"/>
+          </w14:checkbox>
+        </w:sdtPr>
+        <w:sdtContent>
+          <w:r>
+            <w:rPr>
+              <w:rFonts w:ascii="MS Gothic" w:eastAsia="MS Gothic" w:hAnsi="MS Gothic" w:hint="eastAsia"/>
+            </w:rPr>
+            <w:t>☐</w:t>
+          </w:r>
+        </w:sdtContent>
+      </w:sdt>
+      <w:r>
+        <w:t xml:space="preserve"> Edité une quête</w:t>
       </w:r>
     </w:p>
     <w:p>
@@ -198,11 +726,29 @@
         <w:pStyle w:val="Paragraphedeliste"/>
         <w:numPr>
           <w:ilvl w:val="1"/>
-          <w:numId w:val="2"/>
-        </w:numPr>
-      </w:pPr>
-      <w:r>
-        <w:t>Description</w:t>
+          <w:numId w:val="4"/>
+        </w:numPr>
+      </w:pPr>
+      <w:sdt>
+        <w:sdtPr>
+          <w:id w:val="1237595615"/>
+          <w14:checkbox>
+            <w14:checked w14:val="0"/>
+            <w14:checkedState w14:val="2612" w14:font="MS Gothic"/>
+            <w14:uncheckedState w14:val="2610" w14:font="MS Gothic"/>
+          </w14:checkbox>
+        </w:sdtPr>
+        <w:sdtContent>
+          <w:r>
+            <w:rPr>
+              <w:rFonts w:ascii="MS Gothic" w:eastAsia="MS Gothic" w:hAnsi="MS Gothic" w:hint="eastAsia"/>
+            </w:rPr>
+            <w:t>☐</w:t>
+          </w:r>
+        </w:sdtContent>
+      </w:sdt>
+      <w:r>
+        <w:t xml:space="preserve"> Supprimer une quête</w:t>
       </w:r>
     </w:p>
     <w:p>
@@ -210,128 +756,128 @@
         <w:pStyle w:val="Paragraphedeliste"/>
         <w:numPr>
           <w:ilvl w:val="1"/>
-          <w:numId w:val="2"/>
-        </w:numPr>
-      </w:pPr>
-      <w:r>
-        <w:t>Objectif</w:t>
-      </w:r>
-      <w:r>
-        <w:t>s</w:t>
-      </w:r>
-      <w:r>
-        <w:t xml:space="preserve"> (1 ou plusieurs ?)</w:t>
-      </w:r>
-    </w:p>
-    <w:p>
-      <w:pPr>
-        <w:pStyle w:val="Paragraphedeliste"/>
-        <w:numPr>
-          <w:ilvl w:val="1"/>
-          <w:numId w:val="2"/>
-        </w:numPr>
-      </w:pPr>
-      <w:r>
-        <w:t>Récompenses (1 ou plusieurs ?)</w:t>
-      </w:r>
-    </w:p>
-    <w:p>
-      <w:pPr>
-        <w:pStyle w:val="Paragraphedeliste"/>
-        <w:numPr>
-          <w:ilvl w:val="1"/>
-          <w:numId w:val="2"/>
-        </w:numPr>
-      </w:pPr>
-      <w:r>
-        <w:t>L’ostension des récompenses une fois terminer</w:t>
-      </w:r>
-      <w:r>
-        <w:t xml:space="preserve"> – Appuis buton Récupérer</w:t>
-      </w:r>
-    </w:p>
-    <w:p>
-      <w:pPr>
-        <w:pStyle w:val="Paragraphedeliste"/>
-        <w:numPr>
-          <w:ilvl w:val="1"/>
-          <w:numId w:val="2"/>
-        </w:numPr>
-      </w:pPr>
-      <w:r>
-        <w:t>Les points que donne la quête</w:t>
-      </w:r>
-    </w:p>
-    <w:p>
-      <w:pPr>
-        <w:pStyle w:val="Paragraphedeliste"/>
-        <w:numPr>
-          <w:ilvl w:val="1"/>
-          <w:numId w:val="2"/>
-        </w:numPr>
-      </w:pPr>
-      <w:r>
-        <w:t xml:space="preserve">Si la quête </w:t>
-      </w:r>
-      <w:r>
-        <w:t>est</w:t>
-      </w:r>
-      <w:r>
-        <w:t xml:space="preserve"> </w:t>
-      </w:r>
-      <w:r>
-        <w:t>active</w:t>
-      </w:r>
-      <w:r>
-        <w:t xml:space="preserve"> ou non</w:t>
-      </w:r>
-      <w:r>
-        <w:t xml:space="preserve"> (Admin seulement)</w:t>
-      </w:r>
-    </w:p>
-    <w:p>
-      <w:pPr>
-        <w:pStyle w:val="Paragraphedeliste"/>
-        <w:numPr>
-          <w:ilvl w:val="1"/>
-          <w:numId w:val="2"/>
-        </w:numPr>
-      </w:pPr>
-      <w:r>
-        <w:t>Date de création de la quête</w:t>
-      </w:r>
-    </w:p>
-    <w:p>
-      <w:pPr>
-        <w:pStyle w:val="Paragraphedeliste"/>
-        <w:numPr>
-          <w:ilvl w:val="1"/>
-          <w:numId w:val="2"/>
-        </w:numPr>
-      </w:pPr>
-      <w:r>
-        <w:t>Quêtes d’événement active max x temps</w:t>
-      </w:r>
-    </w:p>
-    <w:p>
-      <w:pPr>
-        <w:pStyle w:val="Paragraphedeliste"/>
-        <w:numPr>
-          <w:ilvl w:val="1"/>
-          <w:numId w:val="2"/>
-        </w:numPr>
-      </w:pPr>
-      <w:r>
-        <w:t xml:space="preserve">Si la quête est Terminé ou </w:t>
-      </w:r>
-      <w:r>
-        <w:t>à</w:t>
-      </w:r>
-      <w:r>
-        <w:t xml:space="preserve"> </w:t>
-      </w:r>
-      <w:r>
-        <w:t>compléter</w:t>
+          <w:numId w:val="4"/>
+        </w:numPr>
+      </w:pPr>
+      <w:sdt>
+        <w:sdtPr>
+          <w:id w:val="424777148"/>
+          <w14:checkbox>
+            <w14:checked w14:val="0"/>
+            <w14:checkedState w14:val="2612" w14:font="MS Gothic"/>
+            <w14:uncheckedState w14:val="2610" w14:font="MS Gothic"/>
+          </w14:checkbox>
+        </w:sdtPr>
+        <w:sdtContent>
+          <w:r>
+            <w:rPr>
+              <w:rFonts w:ascii="MS Gothic" w:eastAsia="MS Gothic" w:hAnsi="MS Gothic" w:hint="eastAsia"/>
+            </w:rPr>
+            <w:t>☐</w:t>
+          </w:r>
+        </w:sdtContent>
+      </w:sdt>
+      <w:r>
+        <w:t xml:space="preserve"> Listes des quêtes</w:t>
+      </w:r>
+    </w:p>
+    <w:p>
+      <w:pPr>
+        <w:pStyle w:val="Titre1"/>
+      </w:pPr>
+      <w:r>
+        <w:lastRenderedPageBreak/>
+        <w:t>Fonctionnalités Côté joueur</w:t>
+      </w:r>
+    </w:p>
+    <w:p>
+      <w:pPr>
+        <w:pStyle w:val="Paragraphedeliste"/>
+        <w:numPr>
+          <w:ilvl w:val="0"/>
+          <w:numId w:val="3"/>
+        </w:numPr>
+      </w:pPr>
+      <w:sdt>
+        <w:sdtPr>
+          <w:id w:val="1613246545"/>
+          <w14:checkbox>
+            <w14:checked w14:val="0"/>
+            <w14:checkedState w14:val="2612" w14:font="MS Gothic"/>
+            <w14:uncheckedState w14:val="2610" w14:font="MS Gothic"/>
+          </w14:checkbox>
+        </w:sdtPr>
+        <w:sdtContent>
+          <w:r>
+            <w:rPr>
+              <w:rFonts w:ascii="MS Gothic" w:eastAsia="MS Gothic" w:hAnsi="MS Gothic" w:hint="eastAsia"/>
+            </w:rPr>
+            <w:t>☐</w:t>
+          </w:r>
+        </w:sdtContent>
+      </w:sdt>
+      <w:r>
+        <w:t xml:space="preserve"> Page pour l’affiche des différentes quêtes par catégorie</w:t>
+      </w:r>
+    </w:p>
+    <w:p>
+      <w:pPr>
+        <w:pStyle w:val="Paragraphedeliste"/>
+        <w:numPr>
+          <w:ilvl w:val="0"/>
+          <w:numId w:val="3"/>
+        </w:numPr>
+      </w:pPr>
+      <w:sdt>
+        <w:sdtPr>
+          <w:id w:val="-1536730918"/>
+          <w14:checkbox>
+            <w14:checked w14:val="0"/>
+            <w14:checkedState w14:val="2612" w14:font="MS Gothic"/>
+            <w14:uncheckedState w14:val="2610" w14:font="MS Gothic"/>
+          </w14:checkbox>
+        </w:sdtPr>
+        <w:sdtContent>
+          <w:r>
+            <w:rPr>
+              <w:rFonts w:ascii="MS Gothic" w:eastAsia="MS Gothic" w:hAnsi="MS Gothic" w:hint="eastAsia"/>
+            </w:rPr>
+            <w:t>☐</w:t>
+          </w:r>
+        </w:sdtContent>
+      </w:sdt>
+      <w:r>
+        <w:t xml:space="preserve"> En premier page d’acceptation et lacement des différentes quêtes</w:t>
+      </w:r>
+    </w:p>
+    <w:p>
+      <w:pPr>
+        <w:pStyle w:val="Paragraphedeliste"/>
+        <w:numPr>
+          <w:ilvl w:val="0"/>
+          <w:numId w:val="3"/>
+        </w:numPr>
+      </w:pPr>
+      <w:sdt>
+        <w:sdtPr>
+          <w:id w:val="-231465918"/>
+          <w14:checkbox>
+            <w14:checked w14:val="0"/>
+            <w14:checkedState w14:val="2612" w14:font="MS Gothic"/>
+            <w14:uncheckedState w14:val="2610" w14:font="MS Gothic"/>
+          </w14:checkbox>
+        </w:sdtPr>
+        <w:sdtContent>
+          <w:r>
+            <w:rPr>
+              <w:rFonts w:ascii="MS Gothic" w:eastAsia="MS Gothic" w:hAnsi="MS Gothic" w:hint="eastAsia"/>
+            </w:rPr>
+            <w:t>☐</w:t>
+          </w:r>
+        </w:sdtContent>
+      </w:sdt>
+      <w:r>
+        <w:t xml:space="preserve"> Listes des quêtes avec leur contenu</w:t>
       </w:r>
     </w:p>
     <w:sectPr>
@@ -347,6 +893,119 @@
 <file path=word/numbering.xml><?xml version="1.0" encoding="utf-8"?>
 <w:numbering xmlns:wpc="http://schemas.microsoft.com/office/word/2010/wordprocessingCanvas" xmlns:cx="http://schemas.microsoft.com/office/drawing/2014/chartex" xmlns:cx1="http://schemas.microsoft.com/office/drawing/2015/9/8/chartex" xmlns:cx2="http://schemas.microsoft.com/office/drawing/2015/10/21/chartex" xmlns:cx3="http://schemas.microsoft.com/office/drawing/2016/5/9/chartex" xmlns:cx4="http://schemas.microsoft.com/office/drawing/2016/5/10/chartex" xmlns:cx5="http://schemas.microsoft.com/office/drawing/2016/5/11/chartex" xmlns:cx6="http://schemas.microsoft.com/office/drawing/2016/5/12/chartex" xmlns:cx7="http://schemas.microsoft.com/office/drawing/2016/5/13/chartex" xmlns:cx8="http://schemas.microsoft.com/office/drawing/2016/5/14/chartex" xmlns:mc="http://schemas.openxmlformats.org/markup-compatibility/2006" xmlns:aink="http://schemas.microsoft.com/office/drawing/2016/ink" xmlns:am3d="http://schemas.microsoft.com/office/drawing/2017/model3d" xmlns:o="urn:schemas-microsoft-com:office:office" xmlns:oel="http://schemas.microsoft.com/office/2019/extlst" xmlns:r="http://schemas.openxmlformats.org/officeDocument/2006/relationships" xmlns:m="http://schemas.openxmlformats.org/officeDocument/2006/math" xmlns:v="urn:schemas-microsoft-com:vml" xmlns:wp14="http://schemas.microsoft.com/office/word/2010/wordprocessingDrawing" xmlns:wp="http://schemas.openxmlformats.org/drawingml/2006/wordprocessingDrawing" xmlns:w10="urn:schemas-microsoft-com:office:word" xmlns:w="http://schemas.openxmlformats.org/wordprocessingml/2006/main" xmlns:w14="http://schemas.microsoft.com/office/word/2010/wordml" xmlns:w15="http://schemas.microsoft.com/office/word/2012/wordml" xmlns:w16cex="http://schemas.microsoft.com/office/word/2018/wordml/cex" xmlns:w16cid="http://schemas.microsoft.com/office/word/2016/wordml/cid" xmlns:w16="http://schemas.microsoft.com/office/word/2018/wordml" xmlns:w16sdtdh="http://schemas.microsoft.com/office/word/2020/wordml/sdtdatahash" xmlns:w16se="http://schemas.microsoft.com/office/word/2015/wordml/symex" xmlns:wpg="http://schemas.microsoft.com/office/word/2010/wordprocessingGroup" xmlns:wpi="http://schemas.microsoft.com/office/word/2010/wordprocessingInk" xmlns:wne="http://schemas.microsoft.com/office/word/2006/wordml" xmlns:wps="http://schemas.microsoft.com/office/word/2010/wordprocessingShape" mc:Ignorable="w14 w15 w16se w16cid w16 w16cex w16sdtdh wp14">
   <w:abstractNum w:abstractNumId="0" w15:restartNumberingAfterBreak="0">
+    <w:nsid w:val="08EF661C"/>
+    <w:multiLevelType w:val="hybridMultilevel"/>
+    <w:tmpl w:val="CBB21528"/>
+    <w:lvl w:ilvl="0" w:tplc="040C0001">
+      <w:start w:val="1"/>
+      <w:numFmt w:val="bullet"/>
+      <w:lvlText w:val=""/>
+      <w:lvlJc w:val="left"/>
+      <w:pPr>
+        <w:ind w:left="720" w:hanging="360"/>
+      </w:pPr>
+      <w:rPr>
+        <w:rFonts w:ascii="Symbol" w:hAnsi="Symbol" w:hint="default"/>
+      </w:rPr>
+    </w:lvl>
+    <w:lvl w:ilvl="1" w:tplc="040C0003">
+      <w:start w:val="1"/>
+      <w:numFmt w:val="bullet"/>
+      <w:lvlText w:val="o"/>
+      <w:lvlJc w:val="left"/>
+      <w:pPr>
+        <w:ind w:left="1440" w:hanging="360"/>
+      </w:pPr>
+      <w:rPr>
+        <w:rFonts w:ascii="Courier New" w:hAnsi="Courier New" w:cs="Courier New" w:hint="default"/>
+      </w:rPr>
+    </w:lvl>
+    <w:lvl w:ilvl="2" w:tplc="040C0005">
+      <w:start w:val="1"/>
+      <w:numFmt w:val="bullet"/>
+      <w:lvlText w:val=""/>
+      <w:lvlJc w:val="left"/>
+      <w:pPr>
+        <w:ind w:left="2160" w:hanging="360"/>
+      </w:pPr>
+      <w:rPr>
+        <w:rFonts w:ascii="Wingdings" w:hAnsi="Wingdings" w:hint="default"/>
+      </w:rPr>
+    </w:lvl>
+    <w:lvl w:ilvl="3" w:tplc="040C0001" w:tentative="1">
+      <w:start w:val="1"/>
+      <w:numFmt w:val="bullet"/>
+      <w:lvlText w:val=""/>
+      <w:lvlJc w:val="left"/>
+      <w:pPr>
+        <w:ind w:left="2880" w:hanging="360"/>
+      </w:pPr>
+      <w:rPr>
+        <w:rFonts w:ascii="Symbol" w:hAnsi="Symbol" w:hint="default"/>
+      </w:rPr>
+    </w:lvl>
+    <w:lvl w:ilvl="4" w:tplc="040C0003" w:tentative="1">
+      <w:start w:val="1"/>
+      <w:numFmt w:val="bullet"/>
+      <w:lvlText w:val="o"/>
+      <w:lvlJc w:val="left"/>
+      <w:pPr>
+        <w:ind w:left="3600" w:hanging="360"/>
+      </w:pPr>
+      <w:rPr>
+        <w:rFonts w:ascii="Courier New" w:hAnsi="Courier New" w:cs="Courier New" w:hint="default"/>
+      </w:rPr>
+    </w:lvl>
+    <w:lvl w:ilvl="5" w:tplc="040C0005" w:tentative="1">
+      <w:start w:val="1"/>
+      <w:numFmt w:val="bullet"/>
+      <w:lvlText w:val=""/>
+      <w:lvlJc w:val="left"/>
+      <w:pPr>
+        <w:ind w:left="4320" w:hanging="360"/>
+      </w:pPr>
+      <w:rPr>
+        <w:rFonts w:ascii="Wingdings" w:hAnsi="Wingdings" w:hint="default"/>
+      </w:rPr>
+    </w:lvl>
+    <w:lvl w:ilvl="6" w:tplc="040C0001" w:tentative="1">
+      <w:start w:val="1"/>
+      <w:numFmt w:val="bullet"/>
+      <w:lvlText w:val=""/>
+      <w:lvlJc w:val="left"/>
+      <w:pPr>
+        <w:ind w:left="5040" w:hanging="360"/>
+      </w:pPr>
+      <w:rPr>
+        <w:rFonts w:ascii="Symbol" w:hAnsi="Symbol" w:hint="default"/>
+      </w:rPr>
+    </w:lvl>
+    <w:lvl w:ilvl="7" w:tplc="040C0003" w:tentative="1">
+      <w:start w:val="1"/>
+      <w:numFmt w:val="bullet"/>
+      <w:lvlText w:val="o"/>
+      <w:lvlJc w:val="left"/>
+      <w:pPr>
+        <w:ind w:left="5760" w:hanging="360"/>
+      </w:pPr>
+      <w:rPr>
+        <w:rFonts w:ascii="Courier New" w:hAnsi="Courier New" w:cs="Courier New" w:hint="default"/>
+      </w:rPr>
+    </w:lvl>
+    <w:lvl w:ilvl="8" w:tplc="040C0005" w:tentative="1">
+      <w:start w:val="1"/>
+      <w:numFmt w:val="bullet"/>
+      <w:lvlText w:val=""/>
+      <w:lvlJc w:val="left"/>
+      <w:pPr>
+        <w:ind w:left="6480" w:hanging="360"/>
+      </w:pPr>
+      <w:rPr>
+        <w:rFonts w:ascii="Wingdings" w:hAnsi="Wingdings" w:hint="default"/>
+      </w:rPr>
+    </w:lvl>
+  </w:abstractNum>
+  <w:abstractNum w:abstractNumId="1" w15:restartNumberingAfterBreak="0">
     <w:nsid w:val="094A0A95"/>
     <w:multiLevelType w:val="hybridMultilevel"/>
     <w:tmpl w:val="55425802"/>
@@ -432,7 +1091,7 @@
       </w:pPr>
     </w:lvl>
   </w:abstractNum>
-  <w:abstractNum w:abstractNumId="1" w15:restartNumberingAfterBreak="0">
+  <w:abstractNum w:abstractNumId="2" w15:restartNumberingAfterBreak="0">
     <w:nsid w:val="415112E3"/>
     <w:multiLevelType w:val="hybridMultilevel"/>
     <w:tmpl w:val="61D2148E"/>
@@ -545,11 +1204,130 @@
       </w:rPr>
     </w:lvl>
   </w:abstractNum>
+  <w:abstractNum w:abstractNumId="3" w15:restartNumberingAfterBreak="0">
+    <w:nsid w:val="763C1AD2"/>
+    <w:multiLevelType w:val="hybridMultilevel"/>
+    <w:tmpl w:val="56382316"/>
+    <w:lvl w:ilvl="0" w:tplc="040C0001">
+      <w:start w:val="1"/>
+      <w:numFmt w:val="bullet"/>
+      <w:lvlText w:val=""/>
+      <w:lvlJc w:val="left"/>
+      <w:pPr>
+        <w:ind w:left="720" w:hanging="360"/>
+      </w:pPr>
+      <w:rPr>
+        <w:rFonts w:ascii="Symbol" w:hAnsi="Symbol" w:hint="default"/>
+      </w:rPr>
+    </w:lvl>
+    <w:lvl w:ilvl="1" w:tplc="040C0003" w:tentative="1">
+      <w:start w:val="1"/>
+      <w:numFmt w:val="bullet"/>
+      <w:lvlText w:val="o"/>
+      <w:lvlJc w:val="left"/>
+      <w:pPr>
+        <w:ind w:left="1440" w:hanging="360"/>
+      </w:pPr>
+      <w:rPr>
+        <w:rFonts w:ascii="Courier New" w:hAnsi="Courier New" w:cs="Courier New" w:hint="default"/>
+      </w:rPr>
+    </w:lvl>
+    <w:lvl w:ilvl="2" w:tplc="040C0005" w:tentative="1">
+      <w:start w:val="1"/>
+      <w:numFmt w:val="bullet"/>
+      <w:lvlText w:val=""/>
+      <w:lvlJc w:val="left"/>
+      <w:pPr>
+        <w:ind w:left="2160" w:hanging="360"/>
+      </w:pPr>
+      <w:rPr>
+        <w:rFonts w:ascii="Wingdings" w:hAnsi="Wingdings" w:hint="default"/>
+      </w:rPr>
+    </w:lvl>
+    <w:lvl w:ilvl="3" w:tplc="040C0001" w:tentative="1">
+      <w:start w:val="1"/>
+      <w:numFmt w:val="bullet"/>
+      <w:lvlText w:val=""/>
+      <w:lvlJc w:val="left"/>
+      <w:pPr>
+        <w:ind w:left="2880" w:hanging="360"/>
+      </w:pPr>
+      <w:rPr>
+        <w:rFonts w:ascii="Symbol" w:hAnsi="Symbol" w:hint="default"/>
+      </w:rPr>
+    </w:lvl>
+    <w:lvl w:ilvl="4" w:tplc="040C0003" w:tentative="1">
+      <w:start w:val="1"/>
+      <w:numFmt w:val="bullet"/>
+      <w:lvlText w:val="o"/>
+      <w:lvlJc w:val="left"/>
+      <w:pPr>
+        <w:ind w:left="3600" w:hanging="360"/>
+      </w:pPr>
+      <w:rPr>
+        <w:rFonts w:ascii="Courier New" w:hAnsi="Courier New" w:cs="Courier New" w:hint="default"/>
+      </w:rPr>
+    </w:lvl>
+    <w:lvl w:ilvl="5" w:tplc="040C0005" w:tentative="1">
+      <w:start w:val="1"/>
+      <w:numFmt w:val="bullet"/>
+      <w:lvlText w:val=""/>
+      <w:lvlJc w:val="left"/>
+      <w:pPr>
+        <w:ind w:left="4320" w:hanging="360"/>
+      </w:pPr>
+      <w:rPr>
+        <w:rFonts w:ascii="Wingdings" w:hAnsi="Wingdings" w:hint="default"/>
+      </w:rPr>
+    </w:lvl>
+    <w:lvl w:ilvl="6" w:tplc="040C0001" w:tentative="1">
+      <w:start w:val="1"/>
+      <w:numFmt w:val="bullet"/>
+      <w:lvlText w:val=""/>
+      <w:lvlJc w:val="left"/>
+      <w:pPr>
+        <w:ind w:left="5040" w:hanging="360"/>
+      </w:pPr>
+      <w:rPr>
+        <w:rFonts w:ascii="Symbol" w:hAnsi="Symbol" w:hint="default"/>
+      </w:rPr>
+    </w:lvl>
+    <w:lvl w:ilvl="7" w:tplc="040C0003" w:tentative="1">
+      <w:start w:val="1"/>
+      <w:numFmt w:val="bullet"/>
+      <w:lvlText w:val="o"/>
+      <w:lvlJc w:val="left"/>
+      <w:pPr>
+        <w:ind w:left="5760" w:hanging="360"/>
+      </w:pPr>
+      <w:rPr>
+        <w:rFonts w:ascii="Courier New" w:hAnsi="Courier New" w:cs="Courier New" w:hint="default"/>
+      </w:rPr>
+    </w:lvl>
+    <w:lvl w:ilvl="8" w:tplc="040C0005" w:tentative="1">
+      <w:start w:val="1"/>
+      <w:numFmt w:val="bullet"/>
+      <w:lvlText w:val=""/>
+      <w:lvlJc w:val="left"/>
+      <w:pPr>
+        <w:ind w:left="6480" w:hanging="360"/>
+      </w:pPr>
+      <w:rPr>
+        <w:rFonts w:ascii="Wingdings" w:hAnsi="Wingdings" w:hint="default"/>
+      </w:rPr>
+    </w:lvl>
+  </w:abstractNum>
   <w:num w:numId="1" w16cid:durableId="810366045">
-    <w:abstractNumId w:val="0"/>
+    <w:abstractNumId w:val="1"/>
   </w:num>
   <w:num w:numId="2" w16cid:durableId="1369186994">
-    <w:abstractNumId w:val="1"/>
+    <w:abstractNumId w:val="2"/>
+  </w:num>
+  <w:num w:numId="3" w16cid:durableId="1018047790">
+    <w:abstractNumId w:val="3"/>
+  </w:num>
+  <w:num w:numId="4" w16cid:durableId="1716658187">
+    <w:abstractNumId w:val="0"/>
   </w:num>
 </w:numbering>
 </file>
@@ -977,6 +1755,7 @@
   <w:style w:type="character" w:default="1" w:styleId="Policepardfaut">
     <w:name w:val="Default Paragraph Font"/>
     <w:uiPriority w:val="1"/>
+    <w:semiHidden/>
     <w:unhideWhenUsed/>
   </w:style>
   <w:style w:type="table" w:default="1" w:styleId="TableauNormal">

</xml_diff>

<commit_message>
Addon Mod Quests Part 3 - Panel Admin Quests
</commit_message>
<xml_diff>
--- a/MOD Quests/Documentation/Mods Quests réflexions.docx
+++ b/MOD Quests/Documentation/Mods Quests réflexions.docx
@@ -76,22 +76,12 @@
           <w:numId w:val="1"/>
         </w:numPr>
       </w:pPr>
-      <w:proofErr w:type="spellStart"/>
-      <w:r>
-        <w:t>Front-end</w:t>
-      </w:r>
-      <w:proofErr w:type="spellEnd"/>
-      <w:r>
-        <w:t xml:space="preserve"> (Template + design) – (TPL html5, CSS</w:t>
-      </w:r>
-      <w:r>
-        <w:t xml:space="preserve">, </w:t>
-      </w:r>
-      <w:proofErr w:type="spellStart"/>
-      <w:r>
-        <w:t>js</w:t>
-      </w:r>
-      <w:proofErr w:type="spellEnd"/>
+      <w:r>
+        <w:t>Front-end (Template + design) – (TPL html5, CSS</w:t>
+      </w:r>
+      <w:r>
+        <w:t>, js</w:t>
+      </w:r>
       <w:r>
         <w:t>)</w:t>
       </w:r>
@@ -104,21 +94,8 @@
           <w:numId w:val="1"/>
         </w:numPr>
       </w:pPr>
-      <w:proofErr w:type="spellStart"/>
-      <w:r>
-        <w:t>Back-end</w:t>
-      </w:r>
-      <w:proofErr w:type="spellEnd"/>
-      <w:r>
-        <w:t xml:space="preserve"> (</w:t>
-      </w:r>
-      <w:proofErr w:type="spellStart"/>
-      <w:r>
-        <w:t>seveur</w:t>
-      </w:r>
-      <w:proofErr w:type="spellEnd"/>
-      <w:r>
-        <w:t xml:space="preserve"> – PHP)</w:t>
+      <w:r>
+        <w:t>Back-end (seveur – PHP)</w:t>
       </w:r>
     </w:p>
     <w:p>
@@ -636,7 +613,7 @@
         <w:sdtPr>
           <w:id w:val="-844088082"/>
           <w14:checkbox>
-            <w14:checked w14:val="0"/>
+            <w14:checked w14:val="1"/>
             <w14:checkedState w14:val="2612" w14:font="MS Gothic"/>
             <w14:uncheckedState w14:val="2610" w14:font="MS Gothic"/>
           </w14:checkbox>
@@ -646,7 +623,7 @@
             <w:rPr>
               <w:rFonts w:ascii="MS Gothic" w:eastAsia="MS Gothic" w:hAnsi="MS Gothic" w:hint="eastAsia"/>
             </w:rPr>
-            <w:t>☐</w:t>
+            <w:t>☒</w:t>
           </w:r>
         </w:sdtContent>
       </w:sdt>
@@ -673,7 +650,7 @@
         <w:sdtPr>
           <w:id w:val="941874050"/>
           <w14:checkbox>
-            <w14:checked w14:val="0"/>
+            <w14:checked w14:val="1"/>
             <w14:checkedState w14:val="2612" w14:font="MS Gothic"/>
             <w14:uncheckedState w14:val="2610" w14:font="MS Gothic"/>
           </w14:checkbox>
@@ -683,7 +660,7 @@
             <w:rPr>
               <w:rFonts w:ascii="MS Gothic" w:eastAsia="MS Gothic" w:hAnsi="MS Gothic" w:hint="eastAsia"/>
             </w:rPr>
-            <w:t>☐</w:t>
+            <w:t>☒</w:t>
           </w:r>
         </w:sdtContent>
       </w:sdt>
@@ -703,7 +680,7 @@
         <w:sdtPr>
           <w:id w:val="1146392362"/>
           <w14:checkbox>
-            <w14:checked w14:val="0"/>
+            <w14:checked w14:val="1"/>
             <w14:checkedState w14:val="2612" w14:font="MS Gothic"/>
             <w14:uncheckedState w14:val="2610" w14:font="MS Gothic"/>
           </w14:checkbox>
@@ -713,7 +690,7 @@
             <w:rPr>
               <w:rFonts w:ascii="MS Gothic" w:eastAsia="MS Gothic" w:hAnsi="MS Gothic" w:hint="eastAsia"/>
             </w:rPr>
-            <w:t>☐</w:t>
+            <w:t>☒</w:t>
           </w:r>
         </w:sdtContent>
       </w:sdt>
@@ -733,7 +710,7 @@
         <w:sdtPr>
           <w:id w:val="1237595615"/>
           <w14:checkbox>
-            <w14:checked w14:val="0"/>
+            <w14:checked w14:val="1"/>
             <w14:checkedState w14:val="2612" w14:font="MS Gothic"/>
             <w14:uncheckedState w14:val="2610" w14:font="MS Gothic"/>
           </w14:checkbox>
@@ -743,7 +720,7 @@
             <w:rPr>
               <w:rFonts w:ascii="MS Gothic" w:eastAsia="MS Gothic" w:hAnsi="MS Gothic" w:hint="eastAsia"/>
             </w:rPr>
-            <w:t>☐</w:t>
+            <w:t>☒</w:t>
           </w:r>
         </w:sdtContent>
       </w:sdt>
@@ -763,7 +740,7 @@
         <w:sdtPr>
           <w:id w:val="424777148"/>
           <w14:checkbox>
-            <w14:checked w14:val="0"/>
+            <w14:checked w14:val="1"/>
             <w14:checkedState w14:val="2612" w14:font="MS Gothic"/>
             <w14:uncheckedState w14:val="2610" w14:font="MS Gothic"/>
           </w14:checkbox>
@@ -773,7 +750,7 @@
             <w:rPr>
               <w:rFonts w:ascii="MS Gothic" w:eastAsia="MS Gothic" w:hAnsi="MS Gothic" w:hint="eastAsia"/>
             </w:rPr>
-            <w:t>☐</w:t>
+            <w:t>☒</w:t>
           </w:r>
         </w:sdtContent>
       </w:sdt>

</xml_diff>

<commit_message>
Addon Mod Quests Part 4 - Quests Game Users 1/2
</commit_message>
<xml_diff>
--- a/MOD Quests/Documentation/Mods Quests réflexions.docx
+++ b/MOD Quests/Documentation/Mods Quests réflexions.docx
@@ -772,12 +772,129 @@
         <w:pStyle w:val="Paragraphedeliste"/>
         <w:numPr>
           <w:ilvl w:val="0"/>
+          <w:numId w:val="5"/>
+        </w:numPr>
+        <w:rPr>
+          <w:b/>
+          <w:bCs/>
+        </w:rPr>
+      </w:pPr>
+      <w:r>
+        <w:t xml:space="preserve">Affichage </w:t>
+      </w:r>
+      <w:r>
+        <w:rPr>
+          <w:b/>
+          <w:bCs/>
+        </w:rPr>
+        <w:t>(Part 4)</w:t>
+      </w:r>
+    </w:p>
+    <w:p>
+      <w:pPr>
+        <w:pStyle w:val="Paragraphedeliste"/>
+        <w:numPr>
+          <w:ilvl w:val="0"/>
           <w:numId w:val="3"/>
         </w:numPr>
       </w:pPr>
       <w:sdt>
         <w:sdtPr>
-          <w:id w:val="1613246545"/>
+          <w:id w:val="2012563134"/>
+          <w14:checkbox>
+            <w14:checked w14:val="1"/>
+            <w14:checkedState w14:val="2612" w14:font="MS Gothic"/>
+            <w14:uncheckedState w14:val="2610" w14:font="MS Gothic"/>
+          </w14:checkbox>
+        </w:sdtPr>
+        <w:sdtContent>
+          <w:r>
+            <w:rPr>
+              <w:rFonts w:ascii="MS Gothic" w:eastAsia="MS Gothic" w:hAnsi="MS Gothic" w:hint="eastAsia"/>
+            </w:rPr>
+            <w:t>☒</w:t>
+          </w:r>
+        </w:sdtContent>
+      </w:sdt>
+      <w:r>
+        <w:t xml:space="preserve"> </w:t>
+      </w:r>
+      <w:r>
+        <w:t>Page pour l’affiche des différentes quêtes par catégorie</w:t>
+      </w:r>
+    </w:p>
+    <w:p>
+      <w:pPr>
+        <w:pStyle w:val="Paragraphedeliste"/>
+        <w:numPr>
+          <w:ilvl w:val="0"/>
+          <w:numId w:val="3"/>
+        </w:numPr>
+      </w:pPr>
+      <w:sdt>
+        <w:sdtPr>
+          <w:id w:val="-231465918"/>
+          <w14:checkbox>
+            <w14:checked w14:val="1"/>
+            <w14:checkedState w14:val="2612" w14:font="MS Gothic"/>
+            <w14:uncheckedState w14:val="2610" w14:font="MS Gothic"/>
+          </w14:checkbox>
+        </w:sdtPr>
+        <w:sdtContent>
+          <w:r>
+            <w:rPr>
+              <w:rFonts w:ascii="MS Gothic" w:eastAsia="MS Gothic" w:hAnsi="MS Gothic" w:hint="eastAsia"/>
+            </w:rPr>
+            <w:t>☒</w:t>
+          </w:r>
+        </w:sdtContent>
+      </w:sdt>
+      <w:r>
+        <w:t xml:space="preserve"> Listes des quêtes avec leur contenu</w:t>
+      </w:r>
+    </w:p>
+    <w:p>
+      <w:pPr>
+        <w:pStyle w:val="Paragraphedeliste"/>
+        <w:numPr>
+          <w:ilvl w:val="0"/>
+          <w:numId w:val="5"/>
+        </w:numPr>
+      </w:pPr>
+      <w:r>
+        <w:t xml:space="preserve">Gestions des quêtes côté utilisateur </w:t>
+      </w:r>
+      <w:r>
+        <w:rPr>
+          <w:b/>
+          <w:bCs/>
+        </w:rPr>
+        <w:t>(Part 5)</w:t>
+      </w:r>
+    </w:p>
+    <w:p>
+      <w:pPr>
+        <w:pStyle w:val="Paragraphedeliste"/>
+        <w:numPr>
+          <w:ilvl w:val="1"/>
+          <w:numId w:val="5"/>
+        </w:numPr>
+      </w:pPr>
+      <w:r>
+        <w:t>Débuter une quête</w:t>
+      </w:r>
+    </w:p>
+    <w:p>
+      <w:pPr>
+        <w:pStyle w:val="Paragraphedeliste"/>
+        <w:numPr>
+          <w:ilvl w:val="2"/>
+          <w:numId w:val="5"/>
+        </w:numPr>
+      </w:pPr>
+      <w:sdt>
+        <w:sdtPr>
+          <w:id w:val="2062282001"/>
           <w14:checkbox>
             <w14:checked w14:val="0"/>
             <w14:checkedState w14:val="2612" w14:font="MS Gothic"/>
@@ -794,20 +911,20 @@
         </w:sdtContent>
       </w:sdt>
       <w:r>
-        <w:t xml:space="preserve"> Page pour l’affiche des différentes quêtes par catégorie</w:t>
-      </w:r>
-    </w:p>
-    <w:p>
-      <w:pPr>
-        <w:pStyle w:val="Paragraphedeliste"/>
-        <w:numPr>
-          <w:ilvl w:val="0"/>
-          <w:numId w:val="3"/>
+        <w:t xml:space="preserve"> Récupération des données de la quête</w:t>
+      </w:r>
+    </w:p>
+    <w:p>
+      <w:pPr>
+        <w:pStyle w:val="Paragraphedeliste"/>
+        <w:numPr>
+          <w:ilvl w:val="2"/>
+          <w:numId w:val="5"/>
         </w:numPr>
       </w:pPr>
       <w:sdt>
         <w:sdtPr>
-          <w:id w:val="-1536730918"/>
+          <w:id w:val="1907256564"/>
           <w14:checkbox>
             <w14:checked w14:val="0"/>
             <w14:checkedState w14:val="2612" w14:font="MS Gothic"/>
@@ -824,20 +941,20 @@
         </w:sdtContent>
       </w:sdt>
       <w:r>
-        <w:t xml:space="preserve"> En premier page d’acceptation et lacement des différentes quêtes</w:t>
-      </w:r>
-    </w:p>
-    <w:p>
-      <w:pPr>
-        <w:pStyle w:val="Paragraphedeliste"/>
-        <w:numPr>
-          <w:ilvl w:val="0"/>
-          <w:numId w:val="3"/>
+        <w:t xml:space="preserve"> Récupération ou en est actuellement le joueur de l’objectif demander</w:t>
+      </w:r>
+    </w:p>
+    <w:p>
+      <w:pPr>
+        <w:pStyle w:val="Paragraphedeliste"/>
+        <w:numPr>
+          <w:ilvl w:val="2"/>
+          <w:numId w:val="5"/>
         </w:numPr>
       </w:pPr>
       <w:sdt>
         <w:sdtPr>
-          <w:id w:val="-231465918"/>
+          <w:id w:val="-1934731677"/>
           <w14:checkbox>
             <w14:checked w14:val="0"/>
             <w14:checkedState w14:val="2612" w14:font="MS Gothic"/>
@@ -854,7 +971,220 @@
         </w:sdtContent>
       </w:sdt>
       <w:r>
-        <w:t xml:space="preserve"> Listes des quêtes avec leur contenu</w:t>
+        <w:t xml:space="preserve"> Changement du label en En cours</w:t>
+      </w:r>
+    </w:p>
+    <w:p>
+      <w:pPr>
+        <w:pStyle w:val="Paragraphedeliste"/>
+        <w:numPr>
+          <w:ilvl w:val="2"/>
+          <w:numId w:val="5"/>
+        </w:numPr>
+      </w:pPr>
+      <w:sdt>
+        <w:sdtPr>
+          <w:id w:val="-1082519961"/>
+          <w14:checkbox>
+            <w14:checked w14:val="0"/>
+            <w14:checkedState w14:val="2612" w14:font="MS Gothic"/>
+            <w14:uncheckedState w14:val="2610" w14:font="MS Gothic"/>
+          </w14:checkbox>
+        </w:sdtPr>
+        <w:sdtContent>
+          <w:r>
+            <w:rPr>
+              <w:rFonts w:ascii="MS Gothic" w:eastAsia="MS Gothic" w:hAnsi="MS Gothic" w:hint="eastAsia"/>
+            </w:rPr>
+            <w:t>☐</w:t>
+          </w:r>
+        </w:sdtContent>
+      </w:sdt>
+      <w:r>
+        <w:t xml:space="preserve"> Suppression du bouton Débuter</w:t>
+      </w:r>
+    </w:p>
+    <w:p>
+      <w:pPr>
+        <w:pStyle w:val="Paragraphedeliste"/>
+        <w:numPr>
+          <w:ilvl w:val="1"/>
+          <w:numId w:val="5"/>
+        </w:numPr>
+      </w:pPr>
+      <w:r>
+        <w:t>Quêtes en cours</w:t>
+      </w:r>
+    </w:p>
+    <w:p>
+      <w:pPr>
+        <w:pStyle w:val="Paragraphedeliste"/>
+        <w:numPr>
+          <w:ilvl w:val="2"/>
+          <w:numId w:val="5"/>
+        </w:numPr>
+      </w:pPr>
+      <w:sdt>
+        <w:sdtPr>
+          <w:id w:val="-1801528158"/>
+          <w14:checkbox>
+            <w14:checked w14:val="0"/>
+            <w14:checkedState w14:val="2612" w14:font="MS Gothic"/>
+            <w14:uncheckedState w14:val="2610" w14:font="MS Gothic"/>
+          </w14:checkbox>
+        </w:sdtPr>
+        <w:sdtContent>
+          <w:r>
+            <w:rPr>
+              <w:rFonts w:ascii="MS Gothic" w:eastAsia="MS Gothic" w:hAnsi="MS Gothic" w:hint="eastAsia"/>
+            </w:rPr>
+            <w:t>☐</w:t>
+          </w:r>
+        </w:sdtContent>
+      </w:sdt>
+      <w:r>
+        <w:t xml:space="preserve"> Changement du bouton une fois les objectifs atteint</w:t>
+      </w:r>
+    </w:p>
+    <w:p>
+      <w:pPr>
+        <w:pStyle w:val="Paragraphedeliste"/>
+        <w:numPr>
+          <w:ilvl w:val="1"/>
+          <w:numId w:val="5"/>
+        </w:numPr>
+      </w:pPr>
+      <w:r>
+        <w:t>Terminer une quête</w:t>
+      </w:r>
+    </w:p>
+    <w:p>
+      <w:pPr>
+        <w:pStyle w:val="Paragraphedeliste"/>
+        <w:numPr>
+          <w:ilvl w:val="2"/>
+          <w:numId w:val="5"/>
+        </w:numPr>
+      </w:pPr>
+      <w:sdt>
+        <w:sdtPr>
+          <w:id w:val="-2003107005"/>
+          <w14:checkbox>
+            <w14:checked w14:val="0"/>
+            <w14:checkedState w14:val="2612" w14:font="MS Gothic"/>
+            <w14:uncheckedState w14:val="2610" w14:font="MS Gothic"/>
+          </w14:checkbox>
+        </w:sdtPr>
+        <w:sdtContent>
+          <w:r>
+            <w:rPr>
+              <w:rFonts w:ascii="MS Gothic" w:eastAsia="MS Gothic" w:hAnsi="MS Gothic" w:hint="eastAsia"/>
+            </w:rPr>
+            <w:t>☐</w:t>
+          </w:r>
+        </w:sdtContent>
+      </w:sdt>
+      <w:r>
+        <w:t xml:space="preserve"> Bouton terminer pour la demande de récupération de(s) gain(s)</w:t>
+      </w:r>
+    </w:p>
+    <w:p>
+      <w:pPr>
+        <w:pStyle w:val="Paragraphedeliste"/>
+        <w:numPr>
+          <w:ilvl w:val="2"/>
+          <w:numId w:val="5"/>
+        </w:numPr>
+      </w:pPr>
+      <w:sdt>
+        <w:sdtPr>
+          <w:id w:val="-2051762455"/>
+          <w14:checkbox>
+            <w14:checked w14:val="0"/>
+            <w14:checkedState w14:val="2612" w14:font="MS Gothic"/>
+            <w14:uncheckedState w14:val="2610" w14:font="MS Gothic"/>
+          </w14:checkbox>
+        </w:sdtPr>
+        <w:sdtContent>
+          <w:r>
+            <w:rPr>
+              <w:rFonts w:ascii="MS Gothic" w:eastAsia="MS Gothic" w:hAnsi="MS Gothic" w:hint="eastAsia"/>
+            </w:rPr>
+            <w:t>☐</w:t>
+          </w:r>
+        </w:sdtContent>
+      </w:sdt>
+      <w:r>
+        <w:t xml:space="preserve"> </w:t>
+      </w:r>
+      <w:r>
+        <w:t>Vérifier si les objectifs sont bien terminés</w:t>
+      </w:r>
+    </w:p>
+    <w:p>
+      <w:pPr>
+        <w:pStyle w:val="Paragraphedeliste"/>
+        <w:numPr>
+          <w:ilvl w:val="2"/>
+          <w:numId w:val="5"/>
+        </w:numPr>
+      </w:pPr>
+      <w:sdt>
+        <w:sdtPr>
+          <w:id w:val="-1424958164"/>
+          <w14:checkbox>
+            <w14:checked w14:val="0"/>
+            <w14:checkedState w14:val="2612" w14:font="MS Gothic"/>
+            <w14:uncheckedState w14:val="2610" w14:font="MS Gothic"/>
+          </w14:checkbox>
+        </w:sdtPr>
+        <w:sdtContent>
+          <w:r>
+            <w:rPr>
+              <w:rFonts w:ascii="MS Gothic" w:eastAsia="MS Gothic" w:hAnsi="MS Gothic" w:hint="eastAsia"/>
+            </w:rPr>
+            <w:t>☐</w:t>
+          </w:r>
+        </w:sdtContent>
+      </w:sdt>
+      <w:r>
+        <w:t xml:space="preserve"> </w:t>
+      </w:r>
+      <w:r>
+        <w:t>On donne les récompenses au joueur une fois demander</w:t>
+      </w:r>
+    </w:p>
+    <w:p>
+      <w:pPr>
+        <w:pStyle w:val="Paragraphedeliste"/>
+        <w:numPr>
+          <w:ilvl w:val="2"/>
+          <w:numId w:val="5"/>
+        </w:numPr>
+      </w:pPr>
+      <w:sdt>
+        <w:sdtPr>
+          <w:id w:val="-1579439261"/>
+          <w14:checkbox>
+            <w14:checked w14:val="0"/>
+            <w14:checkedState w14:val="2612" w14:font="MS Gothic"/>
+            <w14:uncheckedState w14:val="2610" w14:font="MS Gothic"/>
+          </w14:checkbox>
+        </w:sdtPr>
+        <w:sdtContent>
+          <w:r>
+            <w:rPr>
+              <w:rFonts w:ascii="MS Gothic" w:eastAsia="MS Gothic" w:hAnsi="MS Gothic" w:hint="eastAsia"/>
+            </w:rPr>
+            <w:t>☐</w:t>
+          </w:r>
+        </w:sdtContent>
+      </w:sdt>
+      <w:r>
+        <w:t xml:space="preserve"> </w:t>
+      </w:r>
+      <w:r>
+        <w:t>On passe la quête en Terminer (à voir si elle reste visible ou non)</w:t>
       </w:r>
     </w:p>
     <w:sectPr>
@@ -1069,6 +1399,119 @@
     </w:lvl>
   </w:abstractNum>
   <w:abstractNum w:abstractNumId="2" w15:restartNumberingAfterBreak="0">
+    <w:nsid w:val="1C814994"/>
+    <w:multiLevelType w:val="hybridMultilevel"/>
+    <w:tmpl w:val="1CEA9708"/>
+    <w:lvl w:ilvl="0" w:tplc="040C0001">
+      <w:start w:val="1"/>
+      <w:numFmt w:val="bullet"/>
+      <w:lvlText w:val=""/>
+      <w:lvlJc w:val="left"/>
+      <w:pPr>
+        <w:ind w:left="720" w:hanging="360"/>
+      </w:pPr>
+      <w:rPr>
+        <w:rFonts w:ascii="Symbol" w:hAnsi="Symbol" w:hint="default"/>
+      </w:rPr>
+    </w:lvl>
+    <w:lvl w:ilvl="1" w:tplc="040C0003">
+      <w:start w:val="1"/>
+      <w:numFmt w:val="bullet"/>
+      <w:lvlText w:val="o"/>
+      <w:lvlJc w:val="left"/>
+      <w:pPr>
+        <w:ind w:left="1440" w:hanging="360"/>
+      </w:pPr>
+      <w:rPr>
+        <w:rFonts w:ascii="Courier New" w:hAnsi="Courier New" w:cs="Courier New" w:hint="default"/>
+      </w:rPr>
+    </w:lvl>
+    <w:lvl w:ilvl="2" w:tplc="040C0005">
+      <w:start w:val="1"/>
+      <w:numFmt w:val="bullet"/>
+      <w:lvlText w:val=""/>
+      <w:lvlJc w:val="left"/>
+      <w:pPr>
+        <w:ind w:left="2160" w:hanging="360"/>
+      </w:pPr>
+      <w:rPr>
+        <w:rFonts w:ascii="Wingdings" w:hAnsi="Wingdings" w:hint="default"/>
+      </w:rPr>
+    </w:lvl>
+    <w:lvl w:ilvl="3" w:tplc="040C0001">
+      <w:start w:val="1"/>
+      <w:numFmt w:val="bullet"/>
+      <w:lvlText w:val=""/>
+      <w:lvlJc w:val="left"/>
+      <w:pPr>
+        <w:ind w:left="2880" w:hanging="360"/>
+      </w:pPr>
+      <w:rPr>
+        <w:rFonts w:ascii="Symbol" w:hAnsi="Symbol" w:hint="default"/>
+      </w:rPr>
+    </w:lvl>
+    <w:lvl w:ilvl="4" w:tplc="040C0003" w:tentative="1">
+      <w:start w:val="1"/>
+      <w:numFmt w:val="bullet"/>
+      <w:lvlText w:val="o"/>
+      <w:lvlJc w:val="left"/>
+      <w:pPr>
+        <w:ind w:left="3600" w:hanging="360"/>
+      </w:pPr>
+      <w:rPr>
+        <w:rFonts w:ascii="Courier New" w:hAnsi="Courier New" w:cs="Courier New" w:hint="default"/>
+      </w:rPr>
+    </w:lvl>
+    <w:lvl w:ilvl="5" w:tplc="040C0005" w:tentative="1">
+      <w:start w:val="1"/>
+      <w:numFmt w:val="bullet"/>
+      <w:lvlText w:val=""/>
+      <w:lvlJc w:val="left"/>
+      <w:pPr>
+        <w:ind w:left="4320" w:hanging="360"/>
+      </w:pPr>
+      <w:rPr>
+        <w:rFonts w:ascii="Wingdings" w:hAnsi="Wingdings" w:hint="default"/>
+      </w:rPr>
+    </w:lvl>
+    <w:lvl w:ilvl="6" w:tplc="040C0001" w:tentative="1">
+      <w:start w:val="1"/>
+      <w:numFmt w:val="bullet"/>
+      <w:lvlText w:val=""/>
+      <w:lvlJc w:val="left"/>
+      <w:pPr>
+        <w:ind w:left="5040" w:hanging="360"/>
+      </w:pPr>
+      <w:rPr>
+        <w:rFonts w:ascii="Symbol" w:hAnsi="Symbol" w:hint="default"/>
+      </w:rPr>
+    </w:lvl>
+    <w:lvl w:ilvl="7" w:tplc="040C0003" w:tentative="1">
+      <w:start w:val="1"/>
+      <w:numFmt w:val="bullet"/>
+      <w:lvlText w:val="o"/>
+      <w:lvlJc w:val="left"/>
+      <w:pPr>
+        <w:ind w:left="5760" w:hanging="360"/>
+      </w:pPr>
+      <w:rPr>
+        <w:rFonts w:ascii="Courier New" w:hAnsi="Courier New" w:cs="Courier New" w:hint="default"/>
+      </w:rPr>
+    </w:lvl>
+    <w:lvl w:ilvl="8" w:tplc="040C0005" w:tentative="1">
+      <w:start w:val="1"/>
+      <w:numFmt w:val="bullet"/>
+      <w:lvlText w:val=""/>
+      <w:lvlJc w:val="left"/>
+      <w:pPr>
+        <w:ind w:left="6480" w:hanging="360"/>
+      </w:pPr>
+      <w:rPr>
+        <w:rFonts w:ascii="Wingdings" w:hAnsi="Wingdings" w:hint="default"/>
+      </w:rPr>
+    </w:lvl>
+  </w:abstractNum>
+  <w:abstractNum w:abstractNumId="3" w15:restartNumberingAfterBreak="0">
     <w:nsid w:val="415112E3"/>
     <w:multiLevelType w:val="hybridMultilevel"/>
     <w:tmpl w:val="61D2148E"/>
@@ -1181,113 +1624,113 @@
       </w:rPr>
     </w:lvl>
   </w:abstractNum>
-  <w:abstractNum w:abstractNumId="3" w15:restartNumberingAfterBreak="0">
+  <w:abstractNum w:abstractNumId="4" w15:restartNumberingAfterBreak="0">
     <w:nsid w:val="763C1AD2"/>
     <w:multiLevelType w:val="hybridMultilevel"/>
-    <w:tmpl w:val="56382316"/>
-    <w:lvl w:ilvl="0" w:tplc="040C0001">
+    <w:tmpl w:val="DE0E477C"/>
+    <w:lvl w:ilvl="0" w:tplc="040C0003">
+      <w:start w:val="1"/>
+      <w:numFmt w:val="bullet"/>
+      <w:lvlText w:val="o"/>
+      <w:lvlJc w:val="left"/>
+      <w:pPr>
+        <w:ind w:left="1068" w:hanging="360"/>
+      </w:pPr>
+      <w:rPr>
+        <w:rFonts w:ascii="Courier New" w:hAnsi="Courier New" w:cs="Courier New" w:hint="default"/>
+      </w:rPr>
+    </w:lvl>
+    <w:lvl w:ilvl="1" w:tplc="040C0003" w:tentative="1">
+      <w:start w:val="1"/>
+      <w:numFmt w:val="bullet"/>
+      <w:lvlText w:val="o"/>
+      <w:lvlJc w:val="left"/>
+      <w:pPr>
+        <w:ind w:left="1788" w:hanging="360"/>
+      </w:pPr>
+      <w:rPr>
+        <w:rFonts w:ascii="Courier New" w:hAnsi="Courier New" w:cs="Courier New" w:hint="default"/>
+      </w:rPr>
+    </w:lvl>
+    <w:lvl w:ilvl="2" w:tplc="040C0005" w:tentative="1">
+      <w:start w:val="1"/>
+      <w:numFmt w:val="bullet"/>
+      <w:lvlText w:val=""/>
+      <w:lvlJc w:val="left"/>
+      <w:pPr>
+        <w:ind w:left="2508" w:hanging="360"/>
+      </w:pPr>
+      <w:rPr>
+        <w:rFonts w:ascii="Wingdings" w:hAnsi="Wingdings" w:hint="default"/>
+      </w:rPr>
+    </w:lvl>
+    <w:lvl w:ilvl="3" w:tplc="040C0001" w:tentative="1">
       <w:start w:val="1"/>
       <w:numFmt w:val="bullet"/>
       <w:lvlText w:val=""/>
       <w:lvlJc w:val="left"/>
       <w:pPr>
-        <w:ind w:left="720" w:hanging="360"/>
+        <w:ind w:left="3228" w:hanging="360"/>
       </w:pPr>
       <w:rPr>
         <w:rFonts w:ascii="Symbol" w:hAnsi="Symbol" w:hint="default"/>
       </w:rPr>
     </w:lvl>
-    <w:lvl w:ilvl="1" w:tplc="040C0003" w:tentative="1">
+    <w:lvl w:ilvl="4" w:tplc="040C0003" w:tentative="1">
       <w:start w:val="1"/>
       <w:numFmt w:val="bullet"/>
       <w:lvlText w:val="o"/>
       <w:lvlJc w:val="left"/>
       <w:pPr>
-        <w:ind w:left="1440" w:hanging="360"/>
+        <w:ind w:left="3948" w:hanging="360"/>
       </w:pPr>
       <w:rPr>
         <w:rFonts w:ascii="Courier New" w:hAnsi="Courier New" w:cs="Courier New" w:hint="default"/>
       </w:rPr>
     </w:lvl>
-    <w:lvl w:ilvl="2" w:tplc="040C0005" w:tentative="1">
+    <w:lvl w:ilvl="5" w:tplc="040C0005" w:tentative="1">
       <w:start w:val="1"/>
       <w:numFmt w:val="bullet"/>
       <w:lvlText w:val=""/>
       <w:lvlJc w:val="left"/>
       <w:pPr>
-        <w:ind w:left="2160" w:hanging="360"/>
+        <w:ind w:left="4668" w:hanging="360"/>
       </w:pPr>
       <w:rPr>
         <w:rFonts w:ascii="Wingdings" w:hAnsi="Wingdings" w:hint="default"/>
       </w:rPr>
     </w:lvl>
-    <w:lvl w:ilvl="3" w:tplc="040C0001" w:tentative="1">
+    <w:lvl w:ilvl="6" w:tplc="040C0001" w:tentative="1">
       <w:start w:val="1"/>
       <w:numFmt w:val="bullet"/>
       <w:lvlText w:val=""/>
       <w:lvlJc w:val="left"/>
       <w:pPr>
-        <w:ind w:left="2880" w:hanging="360"/>
+        <w:ind w:left="5388" w:hanging="360"/>
       </w:pPr>
       <w:rPr>
         <w:rFonts w:ascii="Symbol" w:hAnsi="Symbol" w:hint="default"/>
       </w:rPr>
     </w:lvl>
-    <w:lvl w:ilvl="4" w:tplc="040C0003" w:tentative="1">
+    <w:lvl w:ilvl="7" w:tplc="040C0003" w:tentative="1">
       <w:start w:val="1"/>
       <w:numFmt w:val="bullet"/>
       <w:lvlText w:val="o"/>
       <w:lvlJc w:val="left"/>
       <w:pPr>
-        <w:ind w:left="3600" w:hanging="360"/>
+        <w:ind w:left="6108" w:hanging="360"/>
       </w:pPr>
       <w:rPr>
         <w:rFonts w:ascii="Courier New" w:hAnsi="Courier New" w:cs="Courier New" w:hint="default"/>
       </w:rPr>
     </w:lvl>
-    <w:lvl w:ilvl="5" w:tplc="040C0005" w:tentative="1">
+    <w:lvl w:ilvl="8" w:tplc="040C0005" w:tentative="1">
       <w:start w:val="1"/>
       <w:numFmt w:val="bullet"/>
       <w:lvlText w:val=""/>
       <w:lvlJc w:val="left"/>
       <w:pPr>
-        <w:ind w:left="4320" w:hanging="360"/>
-      </w:pPr>
-      <w:rPr>
-        <w:rFonts w:ascii="Wingdings" w:hAnsi="Wingdings" w:hint="default"/>
-      </w:rPr>
-    </w:lvl>
-    <w:lvl w:ilvl="6" w:tplc="040C0001" w:tentative="1">
-      <w:start w:val="1"/>
-      <w:numFmt w:val="bullet"/>
-      <w:lvlText w:val=""/>
-      <w:lvlJc w:val="left"/>
-      <w:pPr>
-        <w:ind w:left="5040" w:hanging="360"/>
-      </w:pPr>
-      <w:rPr>
-        <w:rFonts w:ascii="Symbol" w:hAnsi="Symbol" w:hint="default"/>
-      </w:rPr>
-    </w:lvl>
-    <w:lvl w:ilvl="7" w:tplc="040C0003" w:tentative="1">
-      <w:start w:val="1"/>
-      <w:numFmt w:val="bullet"/>
-      <w:lvlText w:val="o"/>
-      <w:lvlJc w:val="left"/>
-      <w:pPr>
-        <w:ind w:left="5760" w:hanging="360"/>
-      </w:pPr>
-      <w:rPr>
-        <w:rFonts w:ascii="Courier New" w:hAnsi="Courier New" w:cs="Courier New" w:hint="default"/>
-      </w:rPr>
-    </w:lvl>
-    <w:lvl w:ilvl="8" w:tplc="040C0005" w:tentative="1">
-      <w:start w:val="1"/>
-      <w:numFmt w:val="bullet"/>
-      <w:lvlText w:val=""/>
-      <w:lvlJc w:val="left"/>
-      <w:pPr>
-        <w:ind w:left="6480" w:hanging="360"/>
+        <w:ind w:left="6828" w:hanging="360"/>
       </w:pPr>
       <w:rPr>
         <w:rFonts w:ascii="Wingdings" w:hAnsi="Wingdings" w:hint="default"/>
@@ -1298,13 +1741,16 @@
     <w:abstractNumId w:val="1"/>
   </w:num>
   <w:num w:numId="2" w16cid:durableId="1369186994">
-    <w:abstractNumId w:val="2"/>
+    <w:abstractNumId w:val="3"/>
   </w:num>
   <w:num w:numId="3" w16cid:durableId="1018047790">
-    <w:abstractNumId w:val="3"/>
+    <w:abstractNumId w:val="4"/>
   </w:num>
   <w:num w:numId="4" w16cid:durableId="1716658187">
     <w:abstractNumId w:val="0"/>
+  </w:num>
+  <w:num w:numId="5" w16cid:durableId="654996705">
+    <w:abstractNumId w:val="2"/>
   </w:num>
 </w:numbering>
 </file>

</xml_diff>

<commit_message>
Addon Mod Quests Part 5 - Finish MOD
</commit_message>
<xml_diff>
--- a/MOD Quests/Documentation/Mods Quests réflexions.docx
+++ b/MOD Quests/Documentation/Mods Quests réflexions.docx
@@ -76,12 +76,22 @@
           <w:numId w:val="1"/>
         </w:numPr>
       </w:pPr>
-      <w:r>
-        <w:t>Front-end (Template + design) – (TPL html5, CSS</w:t>
-      </w:r>
-      <w:r>
-        <w:t>, js</w:t>
-      </w:r>
+      <w:proofErr w:type="spellStart"/>
+      <w:r>
+        <w:t>Front-end</w:t>
+      </w:r>
+      <w:proofErr w:type="spellEnd"/>
+      <w:r>
+        <w:t xml:space="preserve"> (Template + design) – (TPL html5, CSS</w:t>
+      </w:r>
+      <w:r>
+        <w:t xml:space="preserve">, </w:t>
+      </w:r>
+      <w:proofErr w:type="spellStart"/>
+      <w:r>
+        <w:t>js</w:t>
+      </w:r>
+      <w:proofErr w:type="spellEnd"/>
       <w:r>
         <w:t>)</w:t>
       </w:r>
@@ -94,8 +104,19 @@
           <w:numId w:val="1"/>
         </w:numPr>
       </w:pPr>
-      <w:r>
-        <w:t>Back-end (seveur – PHP)</w:t>
+      <w:proofErr w:type="spellStart"/>
+      <w:r>
+        <w:t>Back-end</w:t>
+      </w:r>
+      <w:proofErr w:type="spellEnd"/>
+      <w:r>
+        <w:t xml:space="preserve"> (</w:t>
+      </w:r>
+      <w:r>
+        <w:t>serveur</w:t>
+      </w:r>
+      <w:r>
+        <w:t xml:space="preserve"> – PHP)</w:t>
       </w:r>
     </w:p>
     <w:p>
@@ -896,7 +917,7 @@
         <w:sdtPr>
           <w:id w:val="2062282001"/>
           <w14:checkbox>
-            <w14:checked w14:val="0"/>
+            <w14:checked w14:val="1"/>
             <w14:checkedState w14:val="2612" w14:font="MS Gothic"/>
             <w14:uncheckedState w14:val="2610" w14:font="MS Gothic"/>
           </w14:checkbox>
@@ -906,7 +927,7 @@
             <w:rPr>
               <w:rFonts w:ascii="MS Gothic" w:eastAsia="MS Gothic" w:hAnsi="MS Gothic" w:hint="eastAsia"/>
             </w:rPr>
-            <w:t>☐</w:t>
+            <w:t>☒</w:t>
           </w:r>
         </w:sdtContent>
       </w:sdt>
@@ -922,9 +943,189 @@
           <w:numId w:val="5"/>
         </w:numPr>
       </w:pPr>
+      <w:r>
+        <w:t>Récupération ou en est actuellement le joueur de l’objectif demander</w:t>
+      </w:r>
+    </w:p>
+    <w:p>
+      <w:pPr>
+        <w:pStyle w:val="Paragraphedeliste"/>
+        <w:numPr>
+          <w:ilvl w:val="3"/>
+          <w:numId w:val="5"/>
+        </w:numPr>
+      </w:pPr>
       <w:sdt>
         <w:sdtPr>
-          <w:id w:val="1907256564"/>
+          <w:id w:val="-308943518"/>
+          <w14:checkbox>
+            <w14:checked w14:val="1"/>
+            <w14:checkedState w14:val="2612" w14:font="MS Gothic"/>
+            <w14:uncheckedState w14:val="2610" w14:font="MS Gothic"/>
+          </w14:checkbox>
+        </w:sdtPr>
+        <w:sdtContent>
+          <w:r>
+            <w:rPr>
+              <w:rFonts w:ascii="MS Gothic" w:eastAsia="MS Gothic" w:hAnsi="MS Gothic" w:hint="eastAsia"/>
+            </w:rPr>
+            <w:t>☒</w:t>
+          </w:r>
+        </w:sdtContent>
+      </w:sdt>
+      <w:r>
+        <w:t xml:space="preserve"> Bâtiments, Recherches et Officiers</w:t>
+      </w:r>
+    </w:p>
+    <w:p>
+      <w:pPr>
+        <w:pStyle w:val="Paragraphedeliste"/>
+        <w:numPr>
+          <w:ilvl w:val="3"/>
+          <w:numId w:val="5"/>
+        </w:numPr>
+      </w:pPr>
+      <w:sdt>
+        <w:sdtPr>
+          <w:id w:val="-1454253205"/>
+          <w14:checkbox>
+            <w14:checked w14:val="1"/>
+            <w14:checkedState w14:val="2612" w14:font="MS Gothic"/>
+            <w14:uncheckedState w14:val="2610" w14:font="MS Gothic"/>
+          </w14:checkbox>
+        </w:sdtPr>
+        <w:sdtContent>
+          <w:r>
+            <w:rPr>
+              <w:rFonts w:ascii="MS Gothic" w:eastAsia="MS Gothic" w:hAnsi="MS Gothic" w:hint="eastAsia"/>
+            </w:rPr>
+            <w:t>☒</w:t>
+          </w:r>
+        </w:sdtContent>
+      </w:sdt>
+      <w:r>
+        <w:t xml:space="preserve"> Flottes et Défenses</w:t>
+      </w:r>
+    </w:p>
+    <w:p>
+      <w:pPr>
+        <w:pStyle w:val="Paragraphedeliste"/>
+        <w:numPr>
+          <w:ilvl w:val="2"/>
+          <w:numId w:val="5"/>
+        </w:numPr>
+      </w:pPr>
+      <w:sdt>
+        <w:sdtPr>
+          <w:id w:val="-1934731677"/>
+          <w14:checkbox>
+            <w14:checked w14:val="1"/>
+            <w14:checkedState w14:val="2612" w14:font="MS Gothic"/>
+            <w14:uncheckedState w14:val="2610" w14:font="MS Gothic"/>
+          </w14:checkbox>
+        </w:sdtPr>
+        <w:sdtContent>
+          <w:r>
+            <w:rPr>
+              <w:rFonts w:ascii="MS Gothic" w:eastAsia="MS Gothic" w:hAnsi="MS Gothic" w:hint="eastAsia"/>
+            </w:rPr>
+            <w:t>☒</w:t>
+          </w:r>
+        </w:sdtContent>
+      </w:sdt>
+      <w:r>
+        <w:t xml:space="preserve"> Changement du label en En cours</w:t>
+      </w:r>
+    </w:p>
+    <w:p>
+      <w:pPr>
+        <w:pStyle w:val="Paragraphedeliste"/>
+        <w:numPr>
+          <w:ilvl w:val="2"/>
+          <w:numId w:val="5"/>
+        </w:numPr>
+      </w:pPr>
+      <w:sdt>
+        <w:sdtPr>
+          <w:id w:val="-1082519961"/>
+          <w14:checkbox>
+            <w14:checked w14:val="1"/>
+            <w14:checkedState w14:val="2612" w14:font="MS Gothic"/>
+            <w14:uncheckedState w14:val="2610" w14:font="MS Gothic"/>
+          </w14:checkbox>
+        </w:sdtPr>
+        <w:sdtContent>
+          <w:r>
+            <w:rPr>
+              <w:rFonts w:ascii="MS Gothic" w:eastAsia="MS Gothic" w:hAnsi="MS Gothic" w:hint="eastAsia"/>
+            </w:rPr>
+            <w:t>☒</w:t>
+          </w:r>
+        </w:sdtContent>
+      </w:sdt>
+      <w:r>
+        <w:t xml:space="preserve"> Suppression du bouton Débuter</w:t>
+      </w:r>
+    </w:p>
+    <w:p>
+      <w:pPr>
+        <w:pStyle w:val="Paragraphedeliste"/>
+        <w:numPr>
+          <w:ilvl w:val="1"/>
+          <w:numId w:val="5"/>
+        </w:numPr>
+      </w:pPr>
+      <w:r>
+        <w:t>Quêtes en cours</w:t>
+      </w:r>
+    </w:p>
+    <w:p>
+      <w:pPr>
+        <w:pStyle w:val="Paragraphedeliste"/>
+        <w:numPr>
+          <w:ilvl w:val="2"/>
+          <w:numId w:val="5"/>
+        </w:numPr>
+      </w:pPr>
+      <w:sdt>
+        <w:sdtPr>
+          <w:id w:val="-1801528158"/>
+          <w14:checkbox>
+            <w14:checked w14:val="1"/>
+            <w14:checkedState w14:val="2612" w14:font="MS Gothic"/>
+            <w14:uncheckedState w14:val="2610" w14:font="MS Gothic"/>
+          </w14:checkbox>
+        </w:sdtPr>
+        <w:sdtContent>
+          <w:r>
+            <w:rPr>
+              <w:rFonts w:ascii="MS Gothic" w:eastAsia="MS Gothic" w:hAnsi="MS Gothic" w:hint="eastAsia"/>
+            </w:rPr>
+            <w:t>☒</w:t>
+          </w:r>
+        </w:sdtContent>
+      </w:sdt>
+      <w:r>
+        <w:t xml:space="preserve"> </w:t>
+      </w:r>
+      <w:r>
+        <w:t>Réapparition</w:t>
+      </w:r>
+      <w:r>
+        <w:t xml:space="preserve"> du bouton une fois les objectifs atteint</w:t>
+      </w:r>
+    </w:p>
+    <w:p>
+      <w:pPr>
+        <w:pStyle w:val="Paragraphedeliste"/>
+        <w:numPr>
+          <w:ilvl w:val="2"/>
+          <w:numId w:val="5"/>
+        </w:numPr>
+      </w:pPr>
+      <w:sdt>
+        <w:sdtPr>
+          <w:id w:val="-1226833284"/>
           <w14:checkbox>
             <w14:checked w14:val="0"/>
             <w14:checkedState w14:val="2612" w14:font="MS Gothic"/>
@@ -941,7 +1142,22 @@
         </w:sdtContent>
       </w:sdt>
       <w:r>
-        <w:t xml:space="preserve"> Récupération ou en est actuellement le joueur de l’objectif demander</w:t>
+        <w:t xml:space="preserve"> Annulation </w:t>
+      </w:r>
+      <w:r>
+        <w:t>de la quête</w:t>
+      </w:r>
+    </w:p>
+    <w:p>
+      <w:pPr>
+        <w:pStyle w:val="Paragraphedeliste"/>
+        <w:numPr>
+          <w:ilvl w:val="1"/>
+          <w:numId w:val="5"/>
+        </w:numPr>
+      </w:pPr>
+      <w:r>
+        <w:t>Terminer une quête</w:t>
       </w:r>
     </w:p>
     <w:p>
@@ -954,9 +1170,9 @@
       </w:pPr>
       <w:sdt>
         <w:sdtPr>
-          <w:id w:val="-1934731677"/>
+          <w:id w:val="-2003107005"/>
           <w14:checkbox>
-            <w14:checked w14:val="0"/>
+            <w14:checked w14:val="1"/>
             <w14:checkedState w14:val="2612" w14:font="MS Gothic"/>
             <w14:uncheckedState w14:val="2610" w14:font="MS Gothic"/>
           </w14:checkbox>
@@ -966,12 +1182,12 @@
             <w:rPr>
               <w:rFonts w:ascii="MS Gothic" w:eastAsia="MS Gothic" w:hAnsi="MS Gothic" w:hint="eastAsia"/>
             </w:rPr>
-            <w:t>☐</w:t>
+            <w:t>☒</w:t>
           </w:r>
         </w:sdtContent>
       </w:sdt>
       <w:r>
-        <w:t xml:space="preserve"> Changement du label en En cours</w:t>
+        <w:t xml:space="preserve"> Bouton terminer pour la demande de récupération de(s) gain(s)</w:t>
       </w:r>
     </w:p>
     <w:p>
@@ -984,9 +1200,9 @@
       </w:pPr>
       <w:sdt>
         <w:sdtPr>
-          <w:id w:val="-1082519961"/>
+          <w:id w:val="-2051762455"/>
           <w14:checkbox>
-            <w14:checked w14:val="0"/>
+            <w14:checked w14:val="1"/>
             <w14:checkedState w14:val="2612" w14:font="MS Gothic"/>
             <w14:uncheckedState w14:val="2610" w14:font="MS Gothic"/>
           </w14:checkbox>
@@ -996,24 +1212,15 @@
             <w:rPr>
               <w:rFonts w:ascii="MS Gothic" w:eastAsia="MS Gothic" w:hAnsi="MS Gothic" w:hint="eastAsia"/>
             </w:rPr>
-            <w:t>☐</w:t>
+            <w:t>☒</w:t>
           </w:r>
         </w:sdtContent>
       </w:sdt>
       <w:r>
-        <w:t xml:space="preserve"> Suppression du bouton Débuter</w:t>
-      </w:r>
-    </w:p>
-    <w:p>
-      <w:pPr>
-        <w:pStyle w:val="Paragraphedeliste"/>
-        <w:numPr>
-          <w:ilvl w:val="1"/>
-          <w:numId w:val="5"/>
-        </w:numPr>
-      </w:pPr>
-      <w:r>
-        <w:t>Quêtes en cours</w:t>
+        <w:t xml:space="preserve"> </w:t>
+      </w:r>
+      <w:r>
+        <w:t>Vérifier si les objectifs sont bien terminés</w:t>
       </w:r>
     </w:p>
     <w:p>
@@ -1026,9 +1233,9 @@
       </w:pPr>
       <w:sdt>
         <w:sdtPr>
-          <w:id w:val="-1801528158"/>
+          <w:id w:val="-1424958164"/>
           <w14:checkbox>
-            <w14:checked w14:val="0"/>
+            <w14:checked w14:val="1"/>
             <w14:checkedState w14:val="2612" w14:font="MS Gothic"/>
             <w14:uncheckedState w14:val="2610" w14:font="MS Gothic"/>
           </w14:checkbox>
@@ -1038,24 +1245,15 @@
             <w:rPr>
               <w:rFonts w:ascii="MS Gothic" w:eastAsia="MS Gothic" w:hAnsi="MS Gothic" w:hint="eastAsia"/>
             </w:rPr>
-            <w:t>☐</w:t>
+            <w:t>☒</w:t>
           </w:r>
         </w:sdtContent>
       </w:sdt>
       <w:r>
-        <w:t xml:space="preserve"> Changement du bouton une fois les objectifs atteint</w:t>
-      </w:r>
-    </w:p>
-    <w:p>
-      <w:pPr>
-        <w:pStyle w:val="Paragraphedeliste"/>
-        <w:numPr>
-          <w:ilvl w:val="1"/>
-          <w:numId w:val="5"/>
-        </w:numPr>
-      </w:pPr>
-      <w:r>
-        <w:t>Terminer une quête</w:t>
+        <w:t xml:space="preserve"> </w:t>
+      </w:r>
+      <w:r>
+        <w:t>On donne les récompenses au joueur une fois demander</w:t>
       </w:r>
     </w:p>
     <w:p>
@@ -1068,9 +1266,9 @@
       </w:pPr>
       <w:sdt>
         <w:sdtPr>
-          <w:id w:val="-2003107005"/>
+          <w:id w:val="-1579439261"/>
           <w14:checkbox>
-            <w14:checked w14:val="0"/>
+            <w14:checked w14:val="1"/>
             <w14:checkedState w14:val="2612" w14:font="MS Gothic"/>
             <w14:uncheckedState w14:val="2610" w14:font="MS Gothic"/>
           </w14:checkbox>
@@ -1080,103 +1278,7 @@
             <w:rPr>
               <w:rFonts w:ascii="MS Gothic" w:eastAsia="MS Gothic" w:hAnsi="MS Gothic" w:hint="eastAsia"/>
             </w:rPr>
-            <w:t>☐</w:t>
-          </w:r>
-        </w:sdtContent>
-      </w:sdt>
-      <w:r>
-        <w:t xml:space="preserve"> Bouton terminer pour la demande de récupération de(s) gain(s)</w:t>
-      </w:r>
-    </w:p>
-    <w:p>
-      <w:pPr>
-        <w:pStyle w:val="Paragraphedeliste"/>
-        <w:numPr>
-          <w:ilvl w:val="2"/>
-          <w:numId w:val="5"/>
-        </w:numPr>
-      </w:pPr>
-      <w:sdt>
-        <w:sdtPr>
-          <w:id w:val="-2051762455"/>
-          <w14:checkbox>
-            <w14:checked w14:val="0"/>
-            <w14:checkedState w14:val="2612" w14:font="MS Gothic"/>
-            <w14:uncheckedState w14:val="2610" w14:font="MS Gothic"/>
-          </w14:checkbox>
-        </w:sdtPr>
-        <w:sdtContent>
-          <w:r>
-            <w:rPr>
-              <w:rFonts w:ascii="MS Gothic" w:eastAsia="MS Gothic" w:hAnsi="MS Gothic" w:hint="eastAsia"/>
-            </w:rPr>
-            <w:t>☐</w:t>
-          </w:r>
-        </w:sdtContent>
-      </w:sdt>
-      <w:r>
-        <w:t xml:space="preserve"> </w:t>
-      </w:r>
-      <w:r>
-        <w:t>Vérifier si les objectifs sont bien terminés</w:t>
-      </w:r>
-    </w:p>
-    <w:p>
-      <w:pPr>
-        <w:pStyle w:val="Paragraphedeliste"/>
-        <w:numPr>
-          <w:ilvl w:val="2"/>
-          <w:numId w:val="5"/>
-        </w:numPr>
-      </w:pPr>
-      <w:sdt>
-        <w:sdtPr>
-          <w:id w:val="-1424958164"/>
-          <w14:checkbox>
-            <w14:checked w14:val="0"/>
-            <w14:checkedState w14:val="2612" w14:font="MS Gothic"/>
-            <w14:uncheckedState w14:val="2610" w14:font="MS Gothic"/>
-          </w14:checkbox>
-        </w:sdtPr>
-        <w:sdtContent>
-          <w:r>
-            <w:rPr>
-              <w:rFonts w:ascii="MS Gothic" w:eastAsia="MS Gothic" w:hAnsi="MS Gothic" w:hint="eastAsia"/>
-            </w:rPr>
-            <w:t>☐</w:t>
-          </w:r>
-        </w:sdtContent>
-      </w:sdt>
-      <w:r>
-        <w:t xml:space="preserve"> </w:t>
-      </w:r>
-      <w:r>
-        <w:t>On donne les récompenses au joueur une fois demander</w:t>
-      </w:r>
-    </w:p>
-    <w:p>
-      <w:pPr>
-        <w:pStyle w:val="Paragraphedeliste"/>
-        <w:numPr>
-          <w:ilvl w:val="2"/>
-          <w:numId w:val="5"/>
-        </w:numPr>
-      </w:pPr>
-      <w:sdt>
-        <w:sdtPr>
-          <w:id w:val="-1579439261"/>
-          <w14:checkbox>
-            <w14:checked w14:val="0"/>
-            <w14:checkedState w14:val="2612" w14:font="MS Gothic"/>
-            <w14:uncheckedState w14:val="2610" w14:font="MS Gothic"/>
-          </w14:checkbox>
-        </w:sdtPr>
-        <w:sdtContent>
-          <w:r>
-            <w:rPr>
-              <w:rFonts w:ascii="MS Gothic" w:eastAsia="MS Gothic" w:hAnsi="MS Gothic" w:hint="eastAsia"/>
-            </w:rPr>
-            <w:t>☐</w:t>
+            <w:t>☒</w:t>
           </w:r>
         </w:sdtContent>
       </w:sdt>

</xml_diff>